<commit_message>
Use C++ with C
</commit_message>
<xml_diff>
--- a/TouchGFX/Readme By Anatoly.docx
+++ b/TouchGFX/Readme By Anatoly.docx
@@ -30,11 +30,6 @@
       </w:r>
     </w:p>
     <w:p>
-      <w:pPr>
-        <w:rPr>
-          <w:lang w:val="en-US"/>
-        </w:rPr>
-      </w:pPr>
       <w:r>
         <w:t xml:space="preserve">Все </w:t>
       </w:r>
@@ -210,20 +205,30 @@
           <w:rStyle w:val="a4"/>
         </w:rPr>
       </w:pPr>
+      <w:proofErr w:type="spellStart"/>
       <w:r>
         <w:rPr>
           <w:rStyle w:val="a4"/>
         </w:rPr>
-        <w:t>Interactions:</w:t>
-      </w:r>
-    </w:p>
-    <w:p>
+        <w:t>Interactions</w:t>
+      </w:r>
+      <w:proofErr w:type="spellEnd"/>
+      <w:r>
+        <w:rPr>
+          <w:rStyle w:val="a4"/>
+        </w:rPr>
+        <w:t>:</w:t>
+      </w:r>
+    </w:p>
+    <w:p>
+      <w:proofErr w:type="spellStart"/>
       <w:r>
         <w:rPr>
           <w:lang w:val="en-US"/>
         </w:rPr>
         <w:t>GoTo</w:t>
       </w:r>
+      <w:proofErr w:type="spellEnd"/>
       <w:r>
         <w:t>…</w:t>
       </w:r>
@@ -339,19 +344,7 @@
         <w:rPr>
           <w:lang w:val="en-US"/>
         </w:rPr>
-        <w:t xml:space="preserve">, </w:t>
-      </w:r>
-      <w:r>
-        <w:rPr>
-          <w:lang w:val="en-US"/>
-        </w:rPr>
-        <w:t>ValueCoreT</w:t>
-      </w:r>
-      <w:r>
-        <w:rPr>
-          <w:lang w:val="en-US"/>
-        </w:rPr>
-        <w:t>2</w:t>
+        <w:t>, ValueCoreT2</w:t>
       </w:r>
     </w:p>
     <w:p>
@@ -368,9 +361,11 @@
       <w:r>
         <w:t xml:space="preserve">: </w:t>
       </w:r>
+      <w:proofErr w:type="spellStart"/>
       <w:r>
         <w:t>ValuePRGTimeLeft</w:t>
       </w:r>
+      <w:proofErr w:type="spellEnd"/>
     </w:p>
     <w:p>
       <w:pPr>
@@ -386,18 +381,22 @@
       <w:r>
         <w:t xml:space="preserve">: </w:t>
       </w:r>
+      <w:proofErr w:type="spellStart"/>
       <w:r>
         <w:t>BTNStart</w:t>
       </w:r>
+      <w:proofErr w:type="spellEnd"/>
       <w:r>
         <w:t xml:space="preserve">, объект </w:t>
       </w:r>
+      <w:proofErr w:type="spellStart"/>
       <w:r>
         <w:rPr>
           <w:lang w:val="en-US"/>
         </w:rPr>
         <w:t>FlexButton</w:t>
       </w:r>
+      <w:proofErr w:type="spellEnd"/>
     </w:p>
     <w:p>
       <w:pPr>
@@ -413,18 +412,22 @@
       <w:r>
         <w:t xml:space="preserve">: </w:t>
       </w:r>
+      <w:proofErr w:type="spellStart"/>
       <w:r>
         <w:rPr>
           <w:lang w:val="en-US"/>
         </w:rPr>
         <w:t>BTNStop</w:t>
       </w:r>
-      <w:r>
-        <w:t xml:space="preserve">, </w:t>
-      </w:r>
-      <w:r>
-        <w:t>объект FlexButton</w:t>
-      </w:r>
+      <w:proofErr w:type="spellEnd"/>
+      <w:r>
+        <w:t xml:space="preserve">, объект </w:t>
+      </w:r>
+      <w:proofErr w:type="spellStart"/>
+      <w:r>
+        <w:t>FlexButton</w:t>
+      </w:r>
+      <w:proofErr w:type="spellEnd"/>
     </w:p>
     <w:p>
       <w:pPr>
@@ -432,12 +435,14 @@
           <w:rStyle w:val="a4"/>
         </w:rPr>
       </w:pPr>
+      <w:proofErr w:type="spellStart"/>
       <w:r>
         <w:rPr>
           <w:rStyle w:val="a4"/>
         </w:rPr>
         <w:t>Interactions</w:t>
       </w:r>
+      <w:proofErr w:type="spellEnd"/>
       <w:r>
         <w:rPr>
           <w:rStyle w:val="a4"/>
@@ -453,6 +458,7 @@
           <w:numId w:val="6"/>
         </w:numPr>
       </w:pPr>
+      <w:proofErr w:type="spellStart"/>
       <w:r>
         <w:rPr>
           <w:lang w:val="en-US"/>
@@ -465,6 +471,7 @@
         </w:rPr>
         <w:t>Visualization</w:t>
       </w:r>
+      <w:proofErr w:type="spellEnd"/>
       <w:r>
         <w:t xml:space="preserve"> </w:t>
       </w:r>
@@ -492,6 +499,7 @@
           <w:numId w:val="6"/>
         </w:numPr>
       </w:pPr>
+      <w:proofErr w:type="spellStart"/>
       <w:r>
         <w:rPr>
           <w:lang w:val="en-US"/>
@@ -504,6 +512,7 @@
         </w:rPr>
         <w:t>Settings</w:t>
       </w:r>
+      <w:proofErr w:type="spellEnd"/>
       <w:r>
         <w:t>1</w:t>
       </w:r>
@@ -573,7 +582,15 @@
         </w:numPr>
       </w:pPr>
       <w:r>
-        <w:t>Состояние тэнов 1-4. На данный момент реализовано</w:t>
+        <w:t xml:space="preserve">Состояние тэнов </w:t>
+      </w:r>
+      <w:proofErr w:type="gramStart"/>
+      <w:r>
+        <w:t>1-4</w:t>
+      </w:r>
+      <w:proofErr w:type="gramEnd"/>
+      <w:r>
+        <w:t>. На данный момент реализовано</w:t>
       </w:r>
       <w:r>
         <w:t xml:space="preserve"> отображением</w:t>
@@ -581,12 +598,14 @@
       <w:r>
         <w:t xml:space="preserve"> текстовых полей </w:t>
       </w:r>
+      <w:proofErr w:type="spellStart"/>
       <w:r>
         <w:rPr>
           <w:lang w:val="en-US"/>
         </w:rPr>
         <w:t>StateHeat</w:t>
       </w:r>
+      <w:proofErr w:type="spellEnd"/>
       <w:r>
         <w:t xml:space="preserve">1 </w:t>
       </w:r>
@@ -596,12 +615,14 @@
       <w:r>
         <w:t xml:space="preserve"> </w:t>
       </w:r>
+      <w:proofErr w:type="spellStart"/>
       <w:r>
         <w:rPr>
           <w:lang w:val="en-US"/>
         </w:rPr>
         <w:t>StateHeat</w:t>
       </w:r>
+      <w:proofErr w:type="spellEnd"/>
       <w:r>
         <w:t>4</w:t>
       </w:r>
@@ -630,7 +651,15 @@
         </w:numPr>
       </w:pPr>
       <w:r>
-        <w:t xml:space="preserve">Состояние вентиляторов 1-4. </w:t>
+        <w:t xml:space="preserve">Состояние вентиляторов </w:t>
+      </w:r>
+      <w:proofErr w:type="gramStart"/>
+      <w:r>
+        <w:t>1-4</w:t>
+      </w:r>
+      <w:proofErr w:type="gramEnd"/>
+      <w:r>
+        <w:t xml:space="preserve">. </w:t>
       </w:r>
       <w:r>
         <w:t>На данный момент реализовано</w:t>
@@ -695,9 +724,11 @@
       <w:r>
         <w:t xml:space="preserve">Данные по влажности в камере: </w:t>
       </w:r>
+      <w:proofErr w:type="spellStart"/>
       <w:r>
         <w:t>ValueDefrosterH</w:t>
       </w:r>
+      <w:proofErr w:type="spellEnd"/>
     </w:p>
     <w:p>
       <w:pPr>
@@ -815,12 +846,14 @@
       <w:r>
         <w:t>, 10</w:t>
       </w:r>
+      <w:proofErr w:type="spellStart"/>
       <w:r>
         <w:rPr>
           <w:lang w:val="en-US"/>
         </w:rPr>
         <w:t>px</w:t>
       </w:r>
+      <w:proofErr w:type="spellEnd"/>
       <w:r>
         <w:t>)</w:t>
       </w:r>
@@ -856,6 +889,7 @@
           <w:lang w:val="en-US"/>
         </w:rPr>
       </w:pPr>
+      <w:proofErr w:type="spellStart"/>
       <w:r>
         <w:rPr>
           <w:lang w:val="en-US"/>
@@ -868,6 +902,7 @@
         </w:rPr>
         <w:t>Home</w:t>
       </w:r>
+      <w:proofErr w:type="spellEnd"/>
     </w:p>
     <w:p>
       <w:pPr>
@@ -877,6 +912,7 @@
           <w:numId w:val="9"/>
         </w:numPr>
       </w:pPr>
+      <w:proofErr w:type="spellStart"/>
       <w:r>
         <w:rPr>
           <w:lang w:val="en-US"/>
@@ -889,6 +925,7 @@
         </w:rPr>
         <w:t>ettingsMenu</w:t>
       </w:r>
+      <w:proofErr w:type="spellEnd"/>
     </w:p>
     <w:p>
       <w:pPr>
@@ -900,6 +937,7 @@
         <w:rPr>
           <w:rStyle w:val="a4"/>
         </w:rPr>
+        <w:lastRenderedPageBreak/>
         <w:t>Планы на доработку:</w:t>
       </w:r>
     </w:p>
@@ -932,12 +970,14 @@
           <w:lang w:val="en-US"/>
         </w:rPr>
       </w:pPr>
+      <w:proofErr w:type="spellStart"/>
       <w:r>
         <w:rPr>
           <w:lang w:val="en-US"/>
         </w:rPr>
         <w:t>SettingsMenu</w:t>
       </w:r>
+      <w:proofErr w:type="spellEnd"/>
     </w:p>
     <w:p>
       <w:pPr>
@@ -1000,12 +1040,14 @@
           <w:lang w:val="en-US"/>
         </w:rPr>
       </w:pPr>
+      <w:proofErr w:type="spellStart"/>
       <w:r>
         <w:rPr>
           <w:lang w:val="en-US"/>
         </w:rPr>
         <w:t>GoToHome</w:t>
       </w:r>
+      <w:proofErr w:type="spellEnd"/>
     </w:p>
     <w:p>
       <w:pPr>
@@ -1015,12 +1057,14 @@
           <w:numId w:val="10"/>
         </w:numPr>
       </w:pPr>
+      <w:proofErr w:type="spellStart"/>
       <w:r>
         <w:rPr>
           <w:lang w:val="en-US"/>
         </w:rPr>
         <w:t>GoToSettings</w:t>
       </w:r>
+      <w:proofErr w:type="spellEnd"/>
       <w:r>
         <w:t>1_</w:t>
       </w:r>
@@ -1057,12 +1101,14 @@
           <w:numId w:val="10"/>
         </w:numPr>
       </w:pPr>
+      <w:proofErr w:type="spellStart"/>
       <w:r>
         <w:rPr>
           <w:lang w:val="en-US"/>
         </w:rPr>
         <w:t>GoToSettings</w:t>
       </w:r>
+      <w:proofErr w:type="spellEnd"/>
       <w:r>
         <w:t>2</w:t>
       </w:r>
@@ -1075,12 +1121,14 @@
           <w:numId w:val="10"/>
         </w:numPr>
       </w:pPr>
+      <w:proofErr w:type="spellStart"/>
       <w:r>
         <w:rPr>
           <w:lang w:val="en-US"/>
         </w:rPr>
         <w:t>GoToSettings</w:t>
       </w:r>
+      <w:proofErr w:type="spellEnd"/>
       <w:r>
         <w:t>3</w:t>
       </w:r>
@@ -1093,12 +1141,14 @@
           <w:numId w:val="10"/>
         </w:numPr>
       </w:pPr>
+      <w:proofErr w:type="spellStart"/>
       <w:r>
         <w:rPr>
           <w:lang w:val="en-US"/>
         </w:rPr>
         <w:t>GoToSettings</w:t>
       </w:r>
+      <w:proofErr w:type="spellEnd"/>
       <w:r>
         <w:t>4</w:t>
       </w:r>
@@ -1111,13 +1161,59 @@
           <w:lang w:val="en-US"/>
         </w:rPr>
       </w:pPr>
+      <w:proofErr w:type="spellStart"/>
       <w:r>
         <w:rPr>
           <w:i/>
           <w:iCs/>
           <w:lang w:val="en-US"/>
         </w:rPr>
-        <w:t>Планы на доработку:</w:t>
+        <w:t>Планы</w:t>
+      </w:r>
+      <w:proofErr w:type="spellEnd"/>
+      <w:r>
+        <w:rPr>
+          <w:i/>
+          <w:iCs/>
+          <w:lang w:val="en-US"/>
+        </w:rPr>
+        <w:t xml:space="preserve"> </w:t>
+      </w:r>
+      <w:proofErr w:type="spellStart"/>
+      <w:r>
+        <w:rPr>
+          <w:i/>
+          <w:iCs/>
+          <w:lang w:val="en-US"/>
+        </w:rPr>
+        <w:t>на</w:t>
+      </w:r>
+      <w:proofErr w:type="spellEnd"/>
+      <w:r>
+        <w:rPr>
+          <w:i/>
+          <w:iCs/>
+          <w:lang w:val="en-US"/>
+        </w:rPr>
+        <w:t xml:space="preserve"> </w:t>
+      </w:r>
+      <w:proofErr w:type="spellStart"/>
+      <w:r>
+        <w:rPr>
+          <w:i/>
+          <w:iCs/>
+          <w:lang w:val="en-US"/>
+        </w:rPr>
+        <w:t>доработку</w:t>
+      </w:r>
+      <w:proofErr w:type="spellEnd"/>
+      <w:r>
+        <w:rPr>
+          <w:i/>
+          <w:iCs/>
+          <w:lang w:val="en-US"/>
+        </w:rPr>
+        <w:t>:</w:t>
       </w:r>
     </w:p>
     <w:p>
@@ -1174,7 +1270,15 @@
         </w:numPr>
       </w:pPr>
       <w:r>
-        <w:t xml:space="preserve">Использование датчиков температуры в теле продукта. Для этого используется </w:t>
+        <w:t xml:space="preserve">Использование датчиков температуры в </w:t>
+      </w:r>
+      <w:proofErr w:type="gramStart"/>
+      <w:r>
+        <w:t>теле продукта</w:t>
+      </w:r>
+      <w:proofErr w:type="gramEnd"/>
+      <w:r>
+        <w:t xml:space="preserve">. Для этого используется </w:t>
       </w:r>
       <w:r>
         <w:rPr>
@@ -1194,9 +1298,11 @@
       <w:r>
         <w:t xml:space="preserve"> </w:t>
       </w:r>
+      <w:proofErr w:type="spellStart"/>
       <w:r>
         <w:t>BTNCoreTSensorsState</w:t>
       </w:r>
+      <w:proofErr w:type="spellEnd"/>
       <w:r>
         <w:t xml:space="preserve">. По умолчанию стоит значение </w:t>
       </w:r>
@@ -1225,7 +1331,15 @@
         </w:numPr>
       </w:pPr>
       <w:r>
-        <w:t>Температура в теле продукта. Задается</w:t>
+        <w:t xml:space="preserve">Температура в </w:t>
+      </w:r>
+      <w:proofErr w:type="gramStart"/>
+      <w:r>
+        <w:t>теле продукта</w:t>
+      </w:r>
+      <w:proofErr w:type="gramEnd"/>
+      <w:r>
+        <w:t>. Задается</w:t>
       </w:r>
       <w:r>
         <w:t xml:space="preserve"> </w:t>
@@ -1251,6 +1365,7 @@
         </w:rPr>
         <w:t xml:space="preserve"> </w:t>
       </w:r>
+      <w:proofErr w:type="spellStart"/>
       <w:r>
         <w:rPr>
           <w:b/>
@@ -1259,6 +1374,7 @@
         </w:rPr>
         <w:t>CoreTSet</w:t>
       </w:r>
+      <w:proofErr w:type="spellEnd"/>
       <w:r>
         <w:rPr>
           <w:b/>
@@ -1298,12 +1414,14 @@
           <w:lang w:val="en-US"/>
         </w:rPr>
       </w:pPr>
+      <w:proofErr w:type="spellStart"/>
       <w:r>
         <w:rPr>
           <w:lang w:val="en-US"/>
         </w:rPr>
         <w:t>GoToHome</w:t>
       </w:r>
+      <w:proofErr w:type="spellEnd"/>
     </w:p>
     <w:p>
       <w:pPr>
@@ -1352,12 +1470,14 @@
           <w:lang w:val="en-US"/>
         </w:rPr>
       </w:pPr>
+      <w:proofErr w:type="spellStart"/>
       <w:r>
         <w:rPr>
           <w:lang w:val="en-US"/>
         </w:rPr>
         <w:t>GoToSettingsMenu</w:t>
       </w:r>
+      <w:proofErr w:type="spellEnd"/>
     </w:p>
     <w:p>
       <w:pPr>
@@ -1370,12 +1490,14 @@
           <w:lang w:val="en-US"/>
         </w:rPr>
       </w:pPr>
+      <w:proofErr w:type="spellStart"/>
       <w:r>
         <w:rPr>
           <w:lang w:val="en-US"/>
         </w:rPr>
         <w:t>BTNCoreTSetIncreaseClicked</w:t>
       </w:r>
+      <w:proofErr w:type="spellEnd"/>
       <w:r>
         <w:rPr>
           <w:lang w:val="en-US"/>
@@ -1415,12 +1537,14 @@
         </w:rPr>
         <w:t xml:space="preserve"> </w:t>
       </w:r>
+      <w:proofErr w:type="spellStart"/>
       <w:r>
         <w:rPr>
           <w:lang w:val="en-US"/>
         </w:rPr>
         <w:t>BTNCoreTSetIncreaseClicked</w:t>
       </w:r>
+      <w:proofErr w:type="spellEnd"/>
       <w:r>
         <w:rPr>
           <w:lang w:val="en-US"/>
@@ -1463,12 +1587,14 @@
         </w:rPr>
         <w:t xml:space="preserve"> </w:t>
       </w:r>
+      <w:proofErr w:type="spellStart"/>
       <w:r>
         <w:rPr>
           <w:lang w:val="en-US"/>
         </w:rPr>
         <w:t>CoreTSet</w:t>
       </w:r>
+      <w:proofErr w:type="spellEnd"/>
       <w:r>
         <w:rPr>
           <w:lang w:val="en-US"/>
@@ -1529,12 +1655,14 @@
           <w:numId w:val="13"/>
         </w:numPr>
       </w:pPr>
+      <w:proofErr w:type="spellStart"/>
       <w:r>
         <w:rPr>
           <w:lang w:val="en-US"/>
         </w:rPr>
         <w:t>BTNCoreTSetDecreaseClicked</w:t>
       </w:r>
+      <w:proofErr w:type="spellEnd"/>
       <w:r>
         <w:t xml:space="preserve"> – </w:t>
       </w:r>
@@ -1544,12 +1672,14 @@
       <w:r>
         <w:t xml:space="preserve"> </w:t>
       </w:r>
+      <w:proofErr w:type="spellStart"/>
       <w:r>
         <w:rPr>
           <w:lang w:val="en-US"/>
         </w:rPr>
         <w:t>Increse</w:t>
       </w:r>
+      <w:proofErr w:type="spellEnd"/>
       <w:r>
         <w:t xml:space="preserve">, </w:t>
       </w:r>
@@ -1615,13 +1745,41 @@
           <w:lang w:val="en-US"/>
         </w:rPr>
       </w:pPr>
+      <w:proofErr w:type="spellStart"/>
       <w:r>
         <w:rPr>
           <w:i/>
           <w:iCs/>
           <w:lang w:val="en-US"/>
         </w:rPr>
-        <w:t>Данные для отображения:</w:t>
+        <w:t>Данные</w:t>
+      </w:r>
+      <w:proofErr w:type="spellEnd"/>
+      <w:r>
+        <w:rPr>
+          <w:i/>
+          <w:iCs/>
+          <w:lang w:val="en-US"/>
+        </w:rPr>
+        <w:t xml:space="preserve"> для </w:t>
+      </w:r>
+      <w:proofErr w:type="spellStart"/>
+      <w:r>
+        <w:rPr>
+          <w:i/>
+          <w:iCs/>
+          <w:lang w:val="en-US"/>
+        </w:rPr>
+        <w:t>отображения</w:t>
+      </w:r>
+      <w:proofErr w:type="spellEnd"/>
+      <w:r>
+        <w:rPr>
+          <w:i/>
+          <w:iCs/>
+          <w:lang w:val="en-US"/>
+        </w:rPr>
+        <w:t>:</w:t>
       </w:r>
     </w:p>
     <w:p>
@@ -1631,9 +1789,11 @@
       <w:r>
         <w:t xml:space="preserve">указывается кнопкой </w:t>
       </w:r>
+      <w:proofErr w:type="spellStart"/>
       <w:r>
         <w:t>BTNGateControl</w:t>
       </w:r>
+      <w:proofErr w:type="spellEnd"/>
       <w:r>
         <w:t xml:space="preserve">. </w:t>
       </w:r>
@@ -1657,9 +1817,11 @@
       <w:r>
         <w:t xml:space="preserve">указывается кнопкой </w:t>
       </w:r>
+      <w:proofErr w:type="spellStart"/>
       <w:r>
         <w:t>BTNSprayControl</w:t>
       </w:r>
+      <w:proofErr w:type="spellEnd"/>
       <w:r>
         <w:t xml:space="preserve">. </w:t>
       </w:r>
@@ -1701,12 +1863,14 @@
           <w:lang w:val="en-US"/>
         </w:rPr>
       </w:pPr>
+      <w:proofErr w:type="spellStart"/>
       <w:r>
         <w:rPr>
           <w:lang w:val="en-US"/>
         </w:rPr>
         <w:t>GoToHome</w:t>
       </w:r>
+      <w:proofErr w:type="spellEnd"/>
     </w:p>
     <w:p>
       <w:pPr>
@@ -1719,12 +1883,15 @@
           <w:lang w:val="en-US"/>
         </w:rPr>
       </w:pPr>
-      <w:r>
-        <w:rPr>
-          <w:lang w:val="en-US"/>
-        </w:rPr>
+      <w:proofErr w:type="spellStart"/>
+      <w:r>
+        <w:rPr>
+          <w:lang w:val="en-US"/>
+        </w:rPr>
+        <w:lastRenderedPageBreak/>
         <w:t>GoToSettings</w:t>
       </w:r>
+      <w:proofErr w:type="spellEnd"/>
       <w:r>
         <w:t>1</w:t>
       </w:r>
@@ -1740,12 +1907,14 @@
           <w:lang w:val="en-US"/>
         </w:rPr>
       </w:pPr>
+      <w:proofErr w:type="spellStart"/>
       <w:r>
         <w:rPr>
           <w:lang w:val="en-US"/>
         </w:rPr>
         <w:t>GoToSettings</w:t>
       </w:r>
+      <w:proofErr w:type="spellEnd"/>
       <w:r>
         <w:t>3</w:t>
       </w:r>
@@ -1761,12 +1930,14 @@
           <w:lang w:val="en-US"/>
         </w:rPr>
       </w:pPr>
+      <w:proofErr w:type="spellStart"/>
       <w:r>
         <w:rPr>
           <w:lang w:val="en-US"/>
         </w:rPr>
         <w:t>GoToSettingsMenu</w:t>
       </w:r>
+      <w:proofErr w:type="spellEnd"/>
     </w:p>
     <w:p>
       <w:pPr>
@@ -1776,12 +1947,14 @@
           <w:numId w:val="13"/>
         </w:numPr>
       </w:pPr>
+      <w:proofErr w:type="spellStart"/>
       <w:r>
         <w:rPr>
           <w:lang w:val="en-US"/>
         </w:rPr>
         <w:t>BTNGateManualClicked</w:t>
       </w:r>
+      <w:proofErr w:type="spellEnd"/>
       <w:r>
         <w:t xml:space="preserve"> - </w:t>
       </w:r>
@@ -1803,12 +1976,14 @@
       <w:r>
         <w:t xml:space="preserve"> </w:t>
       </w:r>
+      <w:proofErr w:type="spellStart"/>
       <w:r>
         <w:rPr>
           <w:lang w:val="en-US"/>
         </w:rPr>
         <w:t>BTNGateManualClicked</w:t>
       </w:r>
+      <w:proofErr w:type="spellEnd"/>
       <w:r>
         <w:t xml:space="preserve">, </w:t>
       </w:r>
@@ -1860,26 +2035,24 @@
           <w:numId w:val="13"/>
         </w:numPr>
       </w:pPr>
+      <w:proofErr w:type="spellStart"/>
       <w:r>
         <w:t>BTNSprayManualClicked</w:t>
       </w:r>
-      <w:r>
-        <w:t xml:space="preserve"> - </w:t>
-      </w:r>
-      <w:r>
-        <w:t xml:space="preserve">вызов виртуальной функции </w:t>
-      </w:r>
+      <w:proofErr w:type="spellEnd"/>
+      <w:r>
+        <w:t xml:space="preserve"> - вызов виртуальной функции </w:t>
+      </w:r>
+      <w:proofErr w:type="spellStart"/>
       <w:r>
         <w:rPr>
           <w:lang w:val="en-US"/>
         </w:rPr>
         <w:t>BTNSprayManualClicked</w:t>
       </w:r>
-      <w:r>
-        <w:t>, отображающей кнопку для открытия и закрытия ворот</w:t>
-      </w:r>
-      <w:r>
-        <w:t xml:space="preserve"> </w:t>
+      <w:proofErr w:type="spellEnd"/>
+      <w:r>
+        <w:t xml:space="preserve">, отображающей кнопку для открытия и закрытия ворот </w:t>
       </w:r>
       <w:r>
         <w:t>и отключающий форсунки.</w:t>
@@ -1893,13 +2066,59 @@
           <w:lang w:val="en-US"/>
         </w:rPr>
       </w:pPr>
+      <w:proofErr w:type="spellStart"/>
       <w:r>
         <w:rPr>
           <w:i/>
           <w:iCs/>
           <w:lang w:val="en-US"/>
         </w:rPr>
-        <w:t>Планы на доработку:</w:t>
+        <w:t>Планы</w:t>
+      </w:r>
+      <w:proofErr w:type="spellEnd"/>
+      <w:r>
+        <w:rPr>
+          <w:i/>
+          <w:iCs/>
+          <w:lang w:val="en-US"/>
+        </w:rPr>
+        <w:t xml:space="preserve"> </w:t>
+      </w:r>
+      <w:proofErr w:type="spellStart"/>
+      <w:r>
+        <w:rPr>
+          <w:i/>
+          <w:iCs/>
+          <w:lang w:val="en-US"/>
+        </w:rPr>
+        <w:t>на</w:t>
+      </w:r>
+      <w:proofErr w:type="spellEnd"/>
+      <w:r>
+        <w:rPr>
+          <w:i/>
+          <w:iCs/>
+          <w:lang w:val="en-US"/>
+        </w:rPr>
+        <w:t xml:space="preserve"> </w:t>
+      </w:r>
+      <w:proofErr w:type="spellStart"/>
+      <w:r>
+        <w:rPr>
+          <w:i/>
+          <w:iCs/>
+          <w:lang w:val="en-US"/>
+        </w:rPr>
+        <w:t>доработку</w:t>
+      </w:r>
+      <w:proofErr w:type="spellEnd"/>
+      <w:r>
+        <w:rPr>
+          <w:i/>
+          <w:iCs/>
+          <w:lang w:val="en-US"/>
+        </w:rPr>
+        <w:t>:</w:t>
       </w:r>
     </w:p>
     <w:p>
@@ -2035,12 +2254,14 @@
           <w:lang w:val="en-US"/>
         </w:rPr>
       </w:pPr>
+      <w:proofErr w:type="spellStart"/>
       <w:r>
         <w:rPr>
           <w:lang w:val="en-US"/>
         </w:rPr>
         <w:t>GoToHome</w:t>
       </w:r>
+      <w:proofErr w:type="spellEnd"/>
     </w:p>
     <w:p>
       <w:pPr>
@@ -2053,12 +2274,14 @@
           <w:lang w:val="en-US"/>
         </w:rPr>
       </w:pPr>
+      <w:proofErr w:type="spellStart"/>
       <w:r>
         <w:rPr>
           <w:lang w:val="en-US"/>
         </w:rPr>
         <w:t>GoToSettings</w:t>
       </w:r>
+      <w:proofErr w:type="spellEnd"/>
       <w:r>
         <w:t>1</w:t>
       </w:r>
@@ -2074,12 +2297,14 @@
           <w:lang w:val="en-US"/>
         </w:rPr>
       </w:pPr>
+      <w:proofErr w:type="spellStart"/>
       <w:r>
         <w:rPr>
           <w:lang w:val="en-US"/>
         </w:rPr>
         <w:t>GoToSettings</w:t>
       </w:r>
+      <w:proofErr w:type="spellEnd"/>
       <w:r>
         <w:t>3</w:t>
       </w:r>
@@ -2096,12 +2321,14 @@
           <w:iCs/>
         </w:rPr>
       </w:pPr>
+      <w:proofErr w:type="spellStart"/>
       <w:r>
         <w:rPr>
           <w:lang w:val="en-US"/>
         </w:rPr>
         <w:t>GoToSettingsMenu</w:t>
       </w:r>
+      <w:proofErr w:type="spellEnd"/>
     </w:p>
     <w:p>
       <w:pPr>
@@ -2148,19 +2375,7 @@
         <w:rPr>
           <w:lang w:val="en-US"/>
         </w:rPr>
-        <w:t xml:space="preserve"> </w:t>
-      </w:r>
-      <w:r>
-        <w:rPr>
-          <w:lang w:val="en-US"/>
-        </w:rPr>
-        <w:t>BTNManual1Clicked</w:t>
-      </w:r>
-      <w:r>
-        <w:rPr>
-          <w:lang w:val="en-US"/>
-        </w:rPr>
-        <w:t xml:space="preserve">. </w:t>
+        <w:t xml:space="preserve"> BTNManual1Clicked. </w:t>
       </w:r>
       <w:r>
         <w:t xml:space="preserve">Включение отображения кнопки </w:t>
@@ -2187,13 +2402,7 @@
         <w:rPr>
           <w:lang w:val="en-US"/>
         </w:rPr>
-        <w:t>BTNFanControl1Clicked</w:t>
-      </w:r>
-      <w:r>
-        <w:rPr>
-          <w:lang w:val="en-US"/>
-        </w:rPr>
-        <w:t xml:space="preserve"> - </w:t>
+        <w:t xml:space="preserve">BTNFanControl1Clicked - </w:t>
       </w:r>
       <w:r>
         <w:t>вызов</w:t>
@@ -2356,6 +2565,7 @@
         </w:rPr>
         <w:t xml:space="preserve"> </w:t>
       </w:r>
+      <w:proofErr w:type="spellStart"/>
       <w:r>
         <w:rPr>
           <w:b/>
@@ -2363,6 +2573,7 @@
         </w:rPr>
         <w:t>CoreTSet</w:t>
       </w:r>
+      <w:proofErr w:type="spellEnd"/>
       <w:r>
         <w:t xml:space="preserve"> </w:t>
       </w:r>
@@ -2417,25 +2628,13 @@
         <w:rPr>
           <w:lang w:val="en-US"/>
         </w:rPr>
-        <w:t xml:space="preserve">: </w:t>
-      </w:r>
-      <w:r>
-        <w:rPr>
-          <w:lang w:val="en-US"/>
-        </w:rPr>
-        <w:t>Project_Defrost-Anatoly\TouchGFX\gui\include\gui\settings1_screen</w:t>
-      </w:r>
-      <w:r>
-        <w:rPr>
-          <w:lang w:val="en-US"/>
-        </w:rPr>
-        <w:t>\</w:t>
-      </w:r>
-      <w:r>
-        <w:rPr>
-          <w:lang w:val="en-US"/>
-        </w:rPr>
-        <w:t>Settings1View.hpp</w:t>
+        <w:t>: Project_Defrost-Anatoly\TouchGFX\gui\include\gui\settings1_screen</w:t>
+      </w:r>
+      <w:r>
+        <w:rPr>
+          <w:lang w:val="en-US"/>
+        </w:rPr>
+        <w:t>\Settings1View.hpp</w:t>
       </w:r>
     </w:p>
     <w:p>
@@ -2456,12 +2655,15 @@
       <w:r>
         <w:t xml:space="preserve">ие значения на экране происходит функциями </w:t>
       </w:r>
+      <w:proofErr w:type="spellStart"/>
       <w:r>
         <w:t>BTNCoreTSetIncrease</w:t>
       </w:r>
+      <w:proofErr w:type="spellEnd"/>
       <w:r>
         <w:t xml:space="preserve">, </w:t>
       </w:r>
+      <w:proofErr w:type="spellStart"/>
       <w:r>
         <w:t>BTNCoreTSet</w:t>
       </w:r>
@@ -2474,6 +2676,7 @@
       <w:r>
         <w:t>ase</w:t>
       </w:r>
+      <w:proofErr w:type="spellEnd"/>
       <w:r>
         <w:t>.</w:t>
       </w:r>
@@ -2533,14 +2736,1722 @@
         <w:rPr>
           <w:lang w:val="en-US"/>
         </w:rPr>
-        <w:t>\</w:t>
-      </w:r>
-      <w:r>
-        <w:rPr>
-          <w:lang w:val="en-US"/>
-        </w:rPr>
-        <w:t>Settings1View.cpp</w:t>
-      </w:r>
+        <w:t>\Settings1View.cpp</w:t>
+      </w:r>
+    </w:p>
+    <w:p>
+      <w:pPr>
+        <w:pStyle w:val="a3"/>
+        <w:rPr>
+          <w:lang w:val="en-US"/>
+        </w:rPr>
+      </w:pPr>
+    </w:p>
+    <w:p>
+      <w:pPr>
+        <w:pStyle w:val="1"/>
+      </w:pPr>
+      <w:r>
+        <w:lastRenderedPageBreak/>
+        <w:t>Вызов функции С++ из С</w:t>
+      </w:r>
+    </w:p>
+    <w:p>
+      <w:pPr>
+        <w:shd w:val="clear" w:color="auto" w:fill="FFFFFF"/>
+        <w:spacing w:before="100" w:beforeAutospacing="1" w:after="100" w:afterAutospacing="1" w:line="240" w:lineRule="auto"/>
+        <w:rPr>
+          <w:rFonts w:ascii="Verdana" w:eastAsia="Times New Roman" w:hAnsi="Verdana" w:cs="Times New Roman"/>
+          <w:color w:val="000000"/>
+          <w:kern w:val="0"/>
+          <w:sz w:val="17"/>
+          <w:szCs w:val="17"/>
+          <w:lang w:eastAsia="ru-RU"/>
+          <w14:ligatures w14:val="none"/>
+        </w:rPr>
+      </w:pPr>
+      <w:r>
+        <w:rPr>
+          <w:rFonts w:ascii="Verdana" w:eastAsia="Times New Roman" w:hAnsi="Verdana" w:cs="Times New Roman"/>
+          <w:color w:val="000000"/>
+          <w:kern w:val="0"/>
+          <w:sz w:val="17"/>
+          <w:szCs w:val="17"/>
+          <w:lang w:eastAsia="ru-RU"/>
+          <w14:ligatures w14:val="none"/>
+        </w:rPr>
+        <w:t xml:space="preserve">Если Вы хотите вызвать функцию - члена класса (включая функции </w:t>
+      </w:r>
+      <w:proofErr w:type="spellStart"/>
+      <w:r>
+        <w:rPr>
+          <w:rFonts w:ascii="Verdana" w:eastAsia="Times New Roman" w:hAnsi="Verdana" w:cs="Times New Roman"/>
+          <w:color w:val="000000"/>
+          <w:kern w:val="0"/>
+          <w:sz w:val="17"/>
+          <w:szCs w:val="17"/>
+          <w:lang w:eastAsia="ru-RU"/>
+          <w14:ligatures w14:val="none"/>
+        </w:rPr>
+        <w:t>virtual</w:t>
+      </w:r>
+      <w:proofErr w:type="spellEnd"/>
+      <w:r>
+        <w:rPr>
+          <w:rFonts w:ascii="Verdana" w:eastAsia="Times New Roman" w:hAnsi="Verdana" w:cs="Times New Roman"/>
+          <w:color w:val="000000"/>
+          <w:kern w:val="0"/>
+          <w:sz w:val="17"/>
+          <w:szCs w:val="17"/>
+          <w:lang w:eastAsia="ru-RU"/>
+          <w14:ligatures w14:val="none"/>
+        </w:rPr>
+        <w:t>) из C, то понадобится реализовать простую обертку. Например:</w:t>
+      </w:r>
+    </w:p>
+    <w:p>
+      <w:pPr>
+        <w:shd w:val="clear" w:color="auto" w:fill="FFFFFF"/>
+        <w:tabs>
+          <w:tab w:val="left" w:pos="916"/>
+          <w:tab w:val="left" w:pos="1832"/>
+          <w:tab w:val="left" w:pos="2748"/>
+          <w:tab w:val="left" w:pos="3664"/>
+          <w:tab w:val="left" w:pos="4580"/>
+          <w:tab w:val="left" w:pos="5496"/>
+          <w:tab w:val="left" w:pos="6412"/>
+          <w:tab w:val="left" w:pos="7328"/>
+          <w:tab w:val="left" w:pos="8244"/>
+          <w:tab w:val="left" w:pos="9160"/>
+          <w:tab w:val="left" w:pos="10076"/>
+          <w:tab w:val="left" w:pos="10992"/>
+          <w:tab w:val="left" w:pos="11908"/>
+          <w:tab w:val="left" w:pos="12824"/>
+          <w:tab w:val="left" w:pos="13740"/>
+          <w:tab w:val="left" w:pos="14656"/>
+        </w:tabs>
+        <w:spacing w:after="0" w:line="206" w:lineRule="atLeast"/>
+        <w:rPr>
+          <w:rFonts w:ascii="Courier New" w:eastAsia="Times New Roman" w:hAnsi="Courier New" w:cs="Courier New"/>
+          <w:color w:val="000000"/>
+          <w:kern w:val="0"/>
+          <w:sz w:val="20"/>
+          <w:szCs w:val="20"/>
+          <w:lang w:eastAsia="ru-RU"/>
+          <w14:ligatures w14:val="none"/>
+        </w:rPr>
+      </w:pPr>
+      <w:r>
+        <w:rPr>
+          <w:rFonts w:ascii="Courier New" w:eastAsia="Times New Roman" w:hAnsi="Courier New" w:cs="Courier New"/>
+          <w:color w:val="888888"/>
+          <w:kern w:val="0"/>
+          <w:sz w:val="20"/>
+          <w:szCs w:val="20"/>
+          <w:lang w:eastAsia="ru-RU"/>
+          <w14:ligatures w14:val="none"/>
+        </w:rPr>
+        <w:t>// Код на языке C++:</w:t>
+      </w:r>
+    </w:p>
+    <w:p>
+      <w:pPr>
+        <w:shd w:val="clear" w:color="auto" w:fill="FFFFFF"/>
+        <w:tabs>
+          <w:tab w:val="left" w:pos="916"/>
+          <w:tab w:val="left" w:pos="1832"/>
+          <w:tab w:val="left" w:pos="2748"/>
+          <w:tab w:val="left" w:pos="3664"/>
+          <w:tab w:val="left" w:pos="4580"/>
+          <w:tab w:val="left" w:pos="5496"/>
+          <w:tab w:val="left" w:pos="6412"/>
+          <w:tab w:val="left" w:pos="7328"/>
+          <w:tab w:val="left" w:pos="8244"/>
+          <w:tab w:val="left" w:pos="9160"/>
+          <w:tab w:val="left" w:pos="10076"/>
+          <w:tab w:val="left" w:pos="10992"/>
+          <w:tab w:val="left" w:pos="11908"/>
+          <w:tab w:val="left" w:pos="12824"/>
+          <w:tab w:val="left" w:pos="13740"/>
+          <w:tab w:val="left" w:pos="14656"/>
+        </w:tabs>
+        <w:spacing w:after="0" w:line="206" w:lineRule="atLeast"/>
+        <w:rPr>
+          <w:rFonts w:ascii="Courier New" w:eastAsia="Times New Roman" w:hAnsi="Courier New" w:cs="Courier New"/>
+          <w:color w:val="000000"/>
+          <w:kern w:val="0"/>
+          <w:sz w:val="20"/>
+          <w:szCs w:val="20"/>
+          <w:lang w:eastAsia="ru-RU"/>
+          <w14:ligatures w14:val="none"/>
+        </w:rPr>
+      </w:pPr>
+      <w:proofErr w:type="spellStart"/>
+      <w:r>
+        <w:rPr>
+          <w:rFonts w:ascii="Courier New" w:eastAsia="Times New Roman" w:hAnsi="Courier New" w:cs="Courier New"/>
+          <w:b/>
+          <w:bCs/>
+          <w:color w:val="008800"/>
+          <w:kern w:val="0"/>
+          <w:sz w:val="20"/>
+          <w:szCs w:val="20"/>
+          <w:lang w:eastAsia="ru-RU"/>
+          <w14:ligatures w14:val="none"/>
+        </w:rPr>
+        <w:t>class</w:t>
+      </w:r>
+      <w:proofErr w:type="spellEnd"/>
+      <w:r>
+        <w:rPr>
+          <w:rFonts w:ascii="Courier New" w:eastAsia="Times New Roman" w:hAnsi="Courier New" w:cs="Courier New"/>
+          <w:color w:val="000000"/>
+          <w:kern w:val="0"/>
+          <w:sz w:val="20"/>
+          <w:szCs w:val="20"/>
+          <w:lang w:eastAsia="ru-RU"/>
+          <w14:ligatures w14:val="none"/>
+        </w:rPr>
+        <w:t xml:space="preserve"> </w:t>
+      </w:r>
+      <w:r>
+        <w:rPr>
+          <w:rFonts w:ascii="Courier New" w:eastAsia="Times New Roman" w:hAnsi="Courier New" w:cs="Courier New"/>
+          <w:b/>
+          <w:bCs/>
+          <w:color w:val="BB0066"/>
+          <w:kern w:val="0"/>
+          <w:sz w:val="20"/>
+          <w:szCs w:val="20"/>
+          <w:lang w:eastAsia="ru-RU"/>
+          <w14:ligatures w14:val="none"/>
+        </w:rPr>
+        <w:t>C</w:t>
+      </w:r>
+    </w:p>
+    <w:p>
+      <w:pPr>
+        <w:shd w:val="clear" w:color="auto" w:fill="FFFFFF"/>
+        <w:tabs>
+          <w:tab w:val="left" w:pos="916"/>
+          <w:tab w:val="left" w:pos="1832"/>
+          <w:tab w:val="left" w:pos="2748"/>
+          <w:tab w:val="left" w:pos="3664"/>
+          <w:tab w:val="left" w:pos="4580"/>
+          <w:tab w:val="left" w:pos="5496"/>
+          <w:tab w:val="left" w:pos="6412"/>
+          <w:tab w:val="left" w:pos="7328"/>
+          <w:tab w:val="left" w:pos="8244"/>
+          <w:tab w:val="left" w:pos="9160"/>
+          <w:tab w:val="left" w:pos="10076"/>
+          <w:tab w:val="left" w:pos="10992"/>
+          <w:tab w:val="left" w:pos="11908"/>
+          <w:tab w:val="left" w:pos="12824"/>
+          <w:tab w:val="left" w:pos="13740"/>
+          <w:tab w:val="left" w:pos="14656"/>
+        </w:tabs>
+        <w:spacing w:after="0" w:line="206" w:lineRule="atLeast"/>
+        <w:rPr>
+          <w:rFonts w:ascii="Courier New" w:eastAsia="Times New Roman" w:hAnsi="Courier New" w:cs="Courier New"/>
+          <w:color w:val="000000"/>
+          <w:kern w:val="0"/>
+          <w:sz w:val="20"/>
+          <w:szCs w:val="20"/>
+          <w:lang w:eastAsia="ru-RU"/>
+          <w14:ligatures w14:val="none"/>
+        </w:rPr>
+      </w:pPr>
+      <w:r>
+        <w:rPr>
+          <w:rFonts w:ascii="Courier New" w:eastAsia="Times New Roman" w:hAnsi="Courier New" w:cs="Courier New"/>
+          <w:color w:val="000000"/>
+          <w:kern w:val="0"/>
+          <w:sz w:val="20"/>
+          <w:szCs w:val="20"/>
+          <w:lang w:eastAsia="ru-RU"/>
+          <w14:ligatures w14:val="none"/>
+        </w:rPr>
+        <w:t>{</w:t>
+      </w:r>
+    </w:p>
+    <w:p>
+      <w:pPr>
+        <w:shd w:val="clear" w:color="auto" w:fill="FFFFFF"/>
+        <w:tabs>
+          <w:tab w:val="left" w:pos="916"/>
+          <w:tab w:val="left" w:pos="1832"/>
+          <w:tab w:val="left" w:pos="2748"/>
+          <w:tab w:val="left" w:pos="3664"/>
+          <w:tab w:val="left" w:pos="4580"/>
+          <w:tab w:val="left" w:pos="5496"/>
+          <w:tab w:val="left" w:pos="6412"/>
+          <w:tab w:val="left" w:pos="7328"/>
+          <w:tab w:val="left" w:pos="8244"/>
+          <w:tab w:val="left" w:pos="9160"/>
+          <w:tab w:val="left" w:pos="10076"/>
+          <w:tab w:val="left" w:pos="10992"/>
+          <w:tab w:val="left" w:pos="11908"/>
+          <w:tab w:val="left" w:pos="12824"/>
+          <w:tab w:val="left" w:pos="13740"/>
+          <w:tab w:val="left" w:pos="14656"/>
+        </w:tabs>
+        <w:spacing w:after="0" w:line="206" w:lineRule="atLeast"/>
+        <w:rPr>
+          <w:rFonts w:ascii="Courier New" w:eastAsia="Times New Roman" w:hAnsi="Courier New" w:cs="Courier New"/>
+          <w:color w:val="000000"/>
+          <w:kern w:val="0"/>
+          <w:sz w:val="20"/>
+          <w:szCs w:val="20"/>
+          <w:lang w:eastAsia="ru-RU"/>
+          <w14:ligatures w14:val="none"/>
+        </w:rPr>
+      </w:pPr>
+      <w:r>
+        <w:rPr>
+          <w:rFonts w:ascii="Courier New" w:eastAsia="Times New Roman" w:hAnsi="Courier New" w:cs="Courier New"/>
+          <w:color w:val="000000"/>
+          <w:kern w:val="0"/>
+          <w:sz w:val="20"/>
+          <w:szCs w:val="20"/>
+          <w:lang w:eastAsia="ru-RU"/>
+          <w14:ligatures w14:val="none"/>
+        </w:rPr>
+        <w:t xml:space="preserve">   </w:t>
+      </w:r>
+      <w:r>
+        <w:rPr>
+          <w:rFonts w:ascii="Courier New" w:eastAsia="Times New Roman" w:hAnsi="Courier New" w:cs="Courier New"/>
+          <w:color w:val="888888"/>
+          <w:kern w:val="0"/>
+          <w:sz w:val="20"/>
+          <w:szCs w:val="20"/>
+          <w:lang w:eastAsia="ru-RU"/>
+          <w14:ligatures w14:val="none"/>
+        </w:rPr>
+        <w:t>// ...</w:t>
+      </w:r>
+    </w:p>
+    <w:p>
+      <w:pPr>
+        <w:shd w:val="clear" w:color="auto" w:fill="FFFFFF"/>
+        <w:tabs>
+          <w:tab w:val="left" w:pos="916"/>
+          <w:tab w:val="left" w:pos="1832"/>
+          <w:tab w:val="left" w:pos="2748"/>
+          <w:tab w:val="left" w:pos="3664"/>
+          <w:tab w:val="left" w:pos="4580"/>
+          <w:tab w:val="left" w:pos="5496"/>
+          <w:tab w:val="left" w:pos="6412"/>
+          <w:tab w:val="left" w:pos="7328"/>
+          <w:tab w:val="left" w:pos="8244"/>
+          <w:tab w:val="left" w:pos="9160"/>
+          <w:tab w:val="left" w:pos="10076"/>
+          <w:tab w:val="left" w:pos="10992"/>
+          <w:tab w:val="left" w:pos="11908"/>
+          <w:tab w:val="left" w:pos="12824"/>
+          <w:tab w:val="left" w:pos="13740"/>
+          <w:tab w:val="left" w:pos="14656"/>
+        </w:tabs>
+        <w:spacing w:after="0" w:line="206" w:lineRule="atLeast"/>
+        <w:rPr>
+          <w:rFonts w:ascii="Courier New" w:eastAsia="Times New Roman" w:hAnsi="Courier New" w:cs="Courier New"/>
+          <w:color w:val="000000"/>
+          <w:kern w:val="0"/>
+          <w:sz w:val="20"/>
+          <w:szCs w:val="20"/>
+          <w:lang w:eastAsia="ru-RU"/>
+          <w14:ligatures w14:val="none"/>
+        </w:rPr>
+      </w:pPr>
+      <w:r>
+        <w:rPr>
+          <w:rFonts w:ascii="Courier New" w:eastAsia="Times New Roman" w:hAnsi="Courier New" w:cs="Courier New"/>
+          <w:color w:val="000000"/>
+          <w:kern w:val="0"/>
+          <w:sz w:val="20"/>
+          <w:szCs w:val="20"/>
+          <w:lang w:eastAsia="ru-RU"/>
+          <w14:ligatures w14:val="none"/>
+        </w:rPr>
+        <w:t xml:space="preserve">   </w:t>
+      </w:r>
+      <w:proofErr w:type="spellStart"/>
+      <w:r>
+        <w:rPr>
+          <w:rFonts w:ascii="Courier New" w:eastAsia="Times New Roman" w:hAnsi="Courier New" w:cs="Courier New"/>
+          <w:b/>
+          <w:bCs/>
+          <w:color w:val="008800"/>
+          <w:kern w:val="0"/>
+          <w:sz w:val="20"/>
+          <w:szCs w:val="20"/>
+          <w:lang w:eastAsia="ru-RU"/>
+          <w14:ligatures w14:val="none"/>
+        </w:rPr>
+        <w:t>virtual</w:t>
+      </w:r>
+      <w:proofErr w:type="spellEnd"/>
+      <w:r>
+        <w:rPr>
+          <w:rFonts w:ascii="Courier New" w:eastAsia="Times New Roman" w:hAnsi="Courier New" w:cs="Courier New"/>
+          <w:color w:val="000000"/>
+          <w:kern w:val="0"/>
+          <w:sz w:val="20"/>
+          <w:szCs w:val="20"/>
+          <w:lang w:eastAsia="ru-RU"/>
+          <w14:ligatures w14:val="none"/>
+        </w:rPr>
+        <w:t xml:space="preserve"> </w:t>
+      </w:r>
+      <w:proofErr w:type="spellStart"/>
+      <w:r>
+        <w:rPr>
+          <w:rFonts w:ascii="Courier New" w:eastAsia="Times New Roman" w:hAnsi="Courier New" w:cs="Courier New"/>
+          <w:b/>
+          <w:bCs/>
+          <w:color w:val="333399"/>
+          <w:kern w:val="0"/>
+          <w:sz w:val="20"/>
+          <w:szCs w:val="20"/>
+          <w:lang w:eastAsia="ru-RU"/>
+          <w14:ligatures w14:val="none"/>
+        </w:rPr>
+        <w:t>double</w:t>
+      </w:r>
+      <w:proofErr w:type="spellEnd"/>
+      <w:r>
+        <w:rPr>
+          <w:rFonts w:ascii="Courier New" w:eastAsia="Times New Roman" w:hAnsi="Courier New" w:cs="Courier New"/>
+          <w:color w:val="000000"/>
+          <w:kern w:val="0"/>
+          <w:sz w:val="20"/>
+          <w:szCs w:val="20"/>
+          <w:lang w:eastAsia="ru-RU"/>
+          <w14:ligatures w14:val="none"/>
+        </w:rPr>
+        <w:t xml:space="preserve"> f(</w:t>
+      </w:r>
+      <w:proofErr w:type="spellStart"/>
+      <w:r>
+        <w:rPr>
+          <w:rFonts w:ascii="Courier New" w:eastAsia="Times New Roman" w:hAnsi="Courier New" w:cs="Courier New"/>
+          <w:b/>
+          <w:bCs/>
+          <w:color w:val="333399"/>
+          <w:kern w:val="0"/>
+          <w:sz w:val="20"/>
+          <w:szCs w:val="20"/>
+          <w:lang w:eastAsia="ru-RU"/>
+          <w14:ligatures w14:val="none"/>
+        </w:rPr>
+        <w:t>int</w:t>
+      </w:r>
+      <w:proofErr w:type="spellEnd"/>
+      <w:r>
+        <w:rPr>
+          <w:rFonts w:ascii="Courier New" w:eastAsia="Times New Roman" w:hAnsi="Courier New" w:cs="Courier New"/>
+          <w:color w:val="000000"/>
+          <w:kern w:val="0"/>
+          <w:sz w:val="20"/>
+          <w:szCs w:val="20"/>
+          <w:lang w:eastAsia="ru-RU"/>
+          <w14:ligatures w14:val="none"/>
+        </w:rPr>
+        <w:t>);</w:t>
+      </w:r>
+    </w:p>
+    <w:p>
+      <w:pPr>
+        <w:shd w:val="clear" w:color="auto" w:fill="FFFFFF"/>
+        <w:tabs>
+          <w:tab w:val="left" w:pos="916"/>
+          <w:tab w:val="left" w:pos="1832"/>
+          <w:tab w:val="left" w:pos="2748"/>
+          <w:tab w:val="left" w:pos="3664"/>
+          <w:tab w:val="left" w:pos="4580"/>
+          <w:tab w:val="left" w:pos="5496"/>
+          <w:tab w:val="left" w:pos="6412"/>
+          <w:tab w:val="left" w:pos="7328"/>
+          <w:tab w:val="left" w:pos="8244"/>
+          <w:tab w:val="left" w:pos="9160"/>
+          <w:tab w:val="left" w:pos="10076"/>
+          <w:tab w:val="left" w:pos="10992"/>
+          <w:tab w:val="left" w:pos="11908"/>
+          <w:tab w:val="left" w:pos="12824"/>
+          <w:tab w:val="left" w:pos="13740"/>
+          <w:tab w:val="left" w:pos="14656"/>
+        </w:tabs>
+        <w:spacing w:after="0" w:line="206" w:lineRule="atLeast"/>
+        <w:rPr>
+          <w:rFonts w:ascii="Courier New" w:eastAsia="Times New Roman" w:hAnsi="Courier New" w:cs="Courier New"/>
+          <w:color w:val="000000"/>
+          <w:kern w:val="0"/>
+          <w:sz w:val="20"/>
+          <w:szCs w:val="20"/>
+          <w:lang w:eastAsia="ru-RU"/>
+          <w14:ligatures w14:val="none"/>
+        </w:rPr>
+      </w:pPr>
+      <w:r>
+        <w:rPr>
+          <w:rFonts w:ascii="Courier New" w:eastAsia="Times New Roman" w:hAnsi="Courier New" w:cs="Courier New"/>
+          <w:color w:val="000000"/>
+          <w:kern w:val="0"/>
+          <w:sz w:val="20"/>
+          <w:szCs w:val="20"/>
+          <w:lang w:eastAsia="ru-RU"/>
+          <w14:ligatures w14:val="none"/>
+        </w:rPr>
+        <w:t>};</w:t>
+      </w:r>
+    </w:p>
+    <w:p>
+      <w:pPr>
+        <w:shd w:val="clear" w:color="auto" w:fill="FFFFFF"/>
+        <w:tabs>
+          <w:tab w:val="left" w:pos="916"/>
+          <w:tab w:val="left" w:pos="1832"/>
+          <w:tab w:val="left" w:pos="2748"/>
+          <w:tab w:val="left" w:pos="3664"/>
+          <w:tab w:val="left" w:pos="4580"/>
+          <w:tab w:val="left" w:pos="5496"/>
+          <w:tab w:val="left" w:pos="6412"/>
+          <w:tab w:val="left" w:pos="7328"/>
+          <w:tab w:val="left" w:pos="8244"/>
+          <w:tab w:val="left" w:pos="9160"/>
+          <w:tab w:val="left" w:pos="10076"/>
+          <w:tab w:val="left" w:pos="10992"/>
+          <w:tab w:val="left" w:pos="11908"/>
+          <w:tab w:val="left" w:pos="12824"/>
+          <w:tab w:val="left" w:pos="13740"/>
+          <w:tab w:val="left" w:pos="14656"/>
+        </w:tabs>
+        <w:spacing w:after="0" w:line="206" w:lineRule="atLeast"/>
+        <w:rPr>
+          <w:rFonts w:ascii="Courier New" w:eastAsia="Times New Roman" w:hAnsi="Courier New" w:cs="Courier New"/>
+          <w:color w:val="000000"/>
+          <w:kern w:val="0"/>
+          <w:sz w:val="20"/>
+          <w:szCs w:val="20"/>
+          <w:lang w:eastAsia="ru-RU"/>
+          <w14:ligatures w14:val="none"/>
+        </w:rPr>
+      </w:pPr>
+      <w:r>
+        <w:rPr>
+          <w:rFonts w:ascii="Courier New" w:eastAsia="Times New Roman" w:hAnsi="Courier New" w:cs="Courier New"/>
+          <w:color w:val="000000"/>
+          <w:kern w:val="0"/>
+          <w:sz w:val="20"/>
+          <w:szCs w:val="20"/>
+          <w:lang w:eastAsia="ru-RU"/>
+          <w14:ligatures w14:val="none"/>
+        </w:rPr>
+        <w:t> </w:t>
+      </w:r>
+    </w:p>
+    <w:p>
+      <w:pPr>
+        <w:shd w:val="clear" w:color="auto" w:fill="FFFFFF"/>
+        <w:tabs>
+          <w:tab w:val="left" w:pos="916"/>
+          <w:tab w:val="left" w:pos="1832"/>
+          <w:tab w:val="left" w:pos="2748"/>
+          <w:tab w:val="left" w:pos="3664"/>
+          <w:tab w:val="left" w:pos="4580"/>
+          <w:tab w:val="left" w:pos="5496"/>
+          <w:tab w:val="left" w:pos="6412"/>
+          <w:tab w:val="left" w:pos="7328"/>
+          <w:tab w:val="left" w:pos="8244"/>
+          <w:tab w:val="left" w:pos="9160"/>
+          <w:tab w:val="left" w:pos="10076"/>
+          <w:tab w:val="left" w:pos="10992"/>
+          <w:tab w:val="left" w:pos="11908"/>
+          <w:tab w:val="left" w:pos="12824"/>
+          <w:tab w:val="left" w:pos="13740"/>
+          <w:tab w:val="left" w:pos="14656"/>
+        </w:tabs>
+        <w:spacing w:after="0" w:line="206" w:lineRule="atLeast"/>
+        <w:rPr>
+          <w:rFonts w:ascii="Courier New" w:eastAsia="Times New Roman" w:hAnsi="Courier New" w:cs="Courier New"/>
+          <w:color w:val="000000"/>
+          <w:kern w:val="0"/>
+          <w:sz w:val="20"/>
+          <w:szCs w:val="20"/>
+          <w:lang w:eastAsia="ru-RU"/>
+          <w14:ligatures w14:val="none"/>
+        </w:rPr>
+      </w:pPr>
+      <w:r>
+        <w:rPr>
+          <w:rFonts w:ascii="Courier New" w:eastAsia="Times New Roman" w:hAnsi="Courier New" w:cs="Courier New"/>
+          <w:color w:val="888888"/>
+          <w:kern w:val="0"/>
+          <w:sz w:val="20"/>
+          <w:szCs w:val="20"/>
+          <w:lang w:eastAsia="ru-RU"/>
+          <w14:ligatures w14:val="none"/>
+        </w:rPr>
+        <w:t>// Функция-обертка над функцией f(</w:t>
+      </w:r>
+      <w:proofErr w:type="spellStart"/>
+      <w:r>
+        <w:rPr>
+          <w:rFonts w:ascii="Courier New" w:eastAsia="Times New Roman" w:hAnsi="Courier New" w:cs="Courier New"/>
+          <w:color w:val="888888"/>
+          <w:kern w:val="0"/>
+          <w:sz w:val="20"/>
+          <w:szCs w:val="20"/>
+          <w:lang w:eastAsia="ru-RU"/>
+          <w14:ligatures w14:val="none"/>
+        </w:rPr>
+        <w:t>int</w:t>
+      </w:r>
+      <w:proofErr w:type="spellEnd"/>
+      <w:r>
+        <w:rPr>
+          <w:rFonts w:ascii="Courier New" w:eastAsia="Times New Roman" w:hAnsi="Courier New" w:cs="Courier New"/>
+          <w:color w:val="888888"/>
+          <w:kern w:val="0"/>
+          <w:sz w:val="20"/>
+          <w:szCs w:val="20"/>
+          <w:lang w:eastAsia="ru-RU"/>
+          <w14:ligatures w14:val="none"/>
+        </w:rPr>
+        <w:t>):</w:t>
+      </w:r>
+    </w:p>
+    <w:p>
+      <w:pPr>
+        <w:shd w:val="clear" w:color="auto" w:fill="FFFFFF"/>
+        <w:tabs>
+          <w:tab w:val="left" w:pos="916"/>
+          <w:tab w:val="left" w:pos="1832"/>
+          <w:tab w:val="left" w:pos="2748"/>
+          <w:tab w:val="left" w:pos="3664"/>
+          <w:tab w:val="left" w:pos="4580"/>
+          <w:tab w:val="left" w:pos="5496"/>
+          <w:tab w:val="left" w:pos="6412"/>
+          <w:tab w:val="left" w:pos="7328"/>
+          <w:tab w:val="left" w:pos="8244"/>
+          <w:tab w:val="left" w:pos="9160"/>
+          <w:tab w:val="left" w:pos="10076"/>
+          <w:tab w:val="left" w:pos="10992"/>
+          <w:tab w:val="left" w:pos="11908"/>
+          <w:tab w:val="left" w:pos="12824"/>
+          <w:tab w:val="left" w:pos="13740"/>
+          <w:tab w:val="left" w:pos="14656"/>
+        </w:tabs>
+        <w:spacing w:after="0" w:line="206" w:lineRule="atLeast"/>
+        <w:rPr>
+          <w:rFonts w:ascii="Courier New" w:eastAsia="Times New Roman" w:hAnsi="Courier New" w:cs="Courier New"/>
+          <w:color w:val="000000"/>
+          <w:kern w:val="0"/>
+          <w:sz w:val="20"/>
+          <w:szCs w:val="20"/>
+          <w:lang w:val="en-US" w:eastAsia="ru-RU"/>
+          <w14:ligatures w14:val="none"/>
+        </w:rPr>
+      </w:pPr>
+      <w:r>
+        <w:rPr>
+          <w:rFonts w:ascii="Courier New" w:eastAsia="Times New Roman" w:hAnsi="Courier New" w:cs="Courier New"/>
+          <w:b/>
+          <w:bCs/>
+          <w:color w:val="008800"/>
+          <w:kern w:val="0"/>
+          <w:sz w:val="20"/>
+          <w:szCs w:val="20"/>
+          <w:lang w:val="en-US" w:eastAsia="ru-RU"/>
+          <w14:ligatures w14:val="none"/>
+        </w:rPr>
+        <w:t>extern</w:t>
+      </w:r>
+      <w:r>
+        <w:rPr>
+          <w:rFonts w:ascii="Courier New" w:eastAsia="Times New Roman" w:hAnsi="Courier New" w:cs="Courier New"/>
+          <w:color w:val="000000"/>
+          <w:kern w:val="0"/>
+          <w:sz w:val="20"/>
+          <w:szCs w:val="20"/>
+          <w:lang w:val="en-US" w:eastAsia="ru-RU"/>
+          <w14:ligatures w14:val="none"/>
+        </w:rPr>
+        <w:t xml:space="preserve"> </w:t>
+      </w:r>
+      <w:r>
+        <w:rPr>
+          <w:rFonts w:ascii="Courier New" w:eastAsia="Times New Roman" w:hAnsi="Courier New" w:cs="Courier New"/>
+          <w:color w:val="000000"/>
+          <w:kern w:val="0"/>
+          <w:sz w:val="20"/>
+          <w:szCs w:val="20"/>
+          <w:shd w:val="clear" w:color="auto" w:fill="FFF0F0"/>
+          <w:lang w:val="en-US" w:eastAsia="ru-RU"/>
+          <w14:ligatures w14:val="none"/>
+        </w:rPr>
+        <w:t>"C"</w:t>
+      </w:r>
+      <w:r>
+        <w:rPr>
+          <w:rFonts w:ascii="Courier New" w:eastAsia="Times New Roman" w:hAnsi="Courier New" w:cs="Courier New"/>
+          <w:color w:val="000000"/>
+          <w:kern w:val="0"/>
+          <w:sz w:val="20"/>
+          <w:szCs w:val="20"/>
+          <w:lang w:val="en-US" w:eastAsia="ru-RU"/>
+          <w14:ligatures w14:val="none"/>
+        </w:rPr>
+        <w:t xml:space="preserve"> </w:t>
+      </w:r>
+      <w:r>
+        <w:rPr>
+          <w:rFonts w:ascii="Courier New" w:eastAsia="Times New Roman" w:hAnsi="Courier New" w:cs="Courier New"/>
+          <w:b/>
+          <w:bCs/>
+          <w:color w:val="333399"/>
+          <w:kern w:val="0"/>
+          <w:sz w:val="20"/>
+          <w:szCs w:val="20"/>
+          <w:lang w:val="en-US" w:eastAsia="ru-RU"/>
+          <w14:ligatures w14:val="none"/>
+        </w:rPr>
+        <w:t>double</w:t>
+      </w:r>
+      <w:r>
+        <w:rPr>
+          <w:rFonts w:ascii="Courier New" w:eastAsia="Times New Roman" w:hAnsi="Courier New" w:cs="Courier New"/>
+          <w:color w:val="000000"/>
+          <w:kern w:val="0"/>
+          <w:sz w:val="20"/>
+          <w:szCs w:val="20"/>
+          <w:lang w:val="en-US" w:eastAsia="ru-RU"/>
+          <w14:ligatures w14:val="none"/>
+        </w:rPr>
+        <w:t xml:space="preserve"> call_C_f(C</w:t>
+      </w:r>
+      <w:r>
+        <w:rPr>
+          <w:rFonts w:ascii="Courier New" w:eastAsia="Times New Roman" w:hAnsi="Courier New" w:cs="Courier New"/>
+          <w:color w:val="333333"/>
+          <w:kern w:val="0"/>
+          <w:sz w:val="20"/>
+          <w:szCs w:val="20"/>
+          <w:lang w:val="en-US" w:eastAsia="ru-RU"/>
+          <w14:ligatures w14:val="none"/>
+        </w:rPr>
+        <w:t>*</w:t>
+      </w:r>
+      <w:r>
+        <w:rPr>
+          <w:rFonts w:ascii="Courier New" w:eastAsia="Times New Roman" w:hAnsi="Courier New" w:cs="Courier New"/>
+          <w:color w:val="000000"/>
+          <w:kern w:val="0"/>
+          <w:sz w:val="20"/>
+          <w:szCs w:val="20"/>
+          <w:lang w:val="en-US" w:eastAsia="ru-RU"/>
+          <w14:ligatures w14:val="none"/>
+        </w:rPr>
+        <w:t xml:space="preserve"> p, </w:t>
+      </w:r>
+      <w:r>
+        <w:rPr>
+          <w:rFonts w:ascii="Courier New" w:eastAsia="Times New Roman" w:hAnsi="Courier New" w:cs="Courier New"/>
+          <w:b/>
+          <w:bCs/>
+          <w:color w:val="333399"/>
+          <w:kern w:val="0"/>
+          <w:sz w:val="20"/>
+          <w:szCs w:val="20"/>
+          <w:lang w:val="en-US" w:eastAsia="ru-RU"/>
+          <w14:ligatures w14:val="none"/>
+        </w:rPr>
+        <w:t>int</w:t>
+      </w:r>
+      <w:r>
+        <w:rPr>
+          <w:rFonts w:ascii="Courier New" w:eastAsia="Times New Roman" w:hAnsi="Courier New" w:cs="Courier New"/>
+          <w:color w:val="000000"/>
+          <w:kern w:val="0"/>
+          <w:sz w:val="20"/>
+          <w:szCs w:val="20"/>
+          <w:lang w:val="en-US" w:eastAsia="ru-RU"/>
+          <w14:ligatures w14:val="none"/>
+        </w:rPr>
+        <w:t xml:space="preserve"> i)</w:t>
+      </w:r>
+    </w:p>
+    <w:p>
+      <w:pPr>
+        <w:shd w:val="clear" w:color="auto" w:fill="FFFFFF"/>
+        <w:tabs>
+          <w:tab w:val="left" w:pos="916"/>
+          <w:tab w:val="left" w:pos="1832"/>
+          <w:tab w:val="left" w:pos="2748"/>
+          <w:tab w:val="left" w:pos="3664"/>
+          <w:tab w:val="left" w:pos="4580"/>
+          <w:tab w:val="left" w:pos="5496"/>
+          <w:tab w:val="left" w:pos="6412"/>
+          <w:tab w:val="left" w:pos="7328"/>
+          <w:tab w:val="left" w:pos="8244"/>
+          <w:tab w:val="left" w:pos="9160"/>
+          <w:tab w:val="left" w:pos="10076"/>
+          <w:tab w:val="left" w:pos="10992"/>
+          <w:tab w:val="left" w:pos="11908"/>
+          <w:tab w:val="left" w:pos="12824"/>
+          <w:tab w:val="left" w:pos="13740"/>
+          <w:tab w:val="left" w:pos="14656"/>
+        </w:tabs>
+        <w:spacing w:after="0" w:line="206" w:lineRule="atLeast"/>
+        <w:rPr>
+          <w:rFonts w:ascii="Courier New" w:eastAsia="Times New Roman" w:hAnsi="Courier New" w:cs="Courier New"/>
+          <w:color w:val="000000"/>
+          <w:kern w:val="0"/>
+          <w:sz w:val="20"/>
+          <w:szCs w:val="20"/>
+          <w:lang w:eastAsia="ru-RU"/>
+          <w14:ligatures w14:val="none"/>
+        </w:rPr>
+      </w:pPr>
+      <w:r>
+        <w:rPr>
+          <w:rFonts w:ascii="Courier New" w:eastAsia="Times New Roman" w:hAnsi="Courier New" w:cs="Courier New"/>
+          <w:color w:val="000000"/>
+          <w:kern w:val="0"/>
+          <w:sz w:val="20"/>
+          <w:szCs w:val="20"/>
+          <w:lang w:eastAsia="ru-RU"/>
+          <w14:ligatures w14:val="none"/>
+        </w:rPr>
+        <w:t>{</w:t>
+      </w:r>
+    </w:p>
+    <w:p>
+      <w:pPr>
+        <w:shd w:val="clear" w:color="auto" w:fill="FFFFFF"/>
+        <w:tabs>
+          <w:tab w:val="left" w:pos="916"/>
+          <w:tab w:val="left" w:pos="1832"/>
+          <w:tab w:val="left" w:pos="2748"/>
+          <w:tab w:val="left" w:pos="3664"/>
+          <w:tab w:val="left" w:pos="4580"/>
+          <w:tab w:val="left" w:pos="5496"/>
+          <w:tab w:val="left" w:pos="6412"/>
+          <w:tab w:val="left" w:pos="7328"/>
+          <w:tab w:val="left" w:pos="8244"/>
+          <w:tab w:val="left" w:pos="9160"/>
+          <w:tab w:val="left" w:pos="10076"/>
+          <w:tab w:val="left" w:pos="10992"/>
+          <w:tab w:val="left" w:pos="11908"/>
+          <w:tab w:val="left" w:pos="12824"/>
+          <w:tab w:val="left" w:pos="13740"/>
+          <w:tab w:val="left" w:pos="14656"/>
+        </w:tabs>
+        <w:spacing w:after="0" w:line="206" w:lineRule="atLeast"/>
+        <w:rPr>
+          <w:rFonts w:ascii="Courier New" w:eastAsia="Times New Roman" w:hAnsi="Courier New" w:cs="Courier New"/>
+          <w:color w:val="000000"/>
+          <w:kern w:val="0"/>
+          <w:sz w:val="20"/>
+          <w:szCs w:val="20"/>
+          <w:lang w:eastAsia="ru-RU"/>
+          <w14:ligatures w14:val="none"/>
+        </w:rPr>
+      </w:pPr>
+      <w:r>
+        <w:rPr>
+          <w:rFonts w:ascii="Courier New" w:eastAsia="Times New Roman" w:hAnsi="Courier New" w:cs="Courier New"/>
+          <w:color w:val="000000"/>
+          <w:kern w:val="0"/>
+          <w:sz w:val="20"/>
+          <w:szCs w:val="20"/>
+          <w:lang w:eastAsia="ru-RU"/>
+          <w14:ligatures w14:val="none"/>
+        </w:rPr>
+        <w:t xml:space="preserve">   </w:t>
+      </w:r>
+      <w:proofErr w:type="spellStart"/>
+      <w:r>
+        <w:rPr>
+          <w:rFonts w:ascii="Courier New" w:eastAsia="Times New Roman" w:hAnsi="Courier New" w:cs="Courier New"/>
+          <w:b/>
+          <w:bCs/>
+          <w:color w:val="008800"/>
+          <w:kern w:val="0"/>
+          <w:sz w:val="20"/>
+          <w:szCs w:val="20"/>
+          <w:lang w:eastAsia="ru-RU"/>
+          <w14:ligatures w14:val="none"/>
+        </w:rPr>
+        <w:t>return</w:t>
+      </w:r>
+      <w:proofErr w:type="spellEnd"/>
+      <w:r>
+        <w:rPr>
+          <w:rFonts w:ascii="Courier New" w:eastAsia="Times New Roman" w:hAnsi="Courier New" w:cs="Courier New"/>
+          <w:color w:val="000000"/>
+          <w:kern w:val="0"/>
+          <w:sz w:val="20"/>
+          <w:szCs w:val="20"/>
+          <w:lang w:eastAsia="ru-RU"/>
+          <w14:ligatures w14:val="none"/>
+        </w:rPr>
+        <w:t xml:space="preserve"> p</w:t>
+      </w:r>
+      <w:r>
+        <w:rPr>
+          <w:rFonts w:ascii="Courier New" w:eastAsia="Times New Roman" w:hAnsi="Courier New" w:cs="Courier New"/>
+          <w:color w:val="333333"/>
+          <w:kern w:val="0"/>
+          <w:sz w:val="20"/>
+          <w:szCs w:val="20"/>
+          <w:lang w:eastAsia="ru-RU"/>
+          <w14:ligatures w14:val="none"/>
+        </w:rPr>
+        <w:t>-&gt;</w:t>
+      </w:r>
+      <w:r>
+        <w:rPr>
+          <w:rFonts w:ascii="Courier New" w:eastAsia="Times New Roman" w:hAnsi="Courier New" w:cs="Courier New"/>
+          <w:color w:val="000000"/>
+          <w:kern w:val="0"/>
+          <w:sz w:val="20"/>
+          <w:szCs w:val="20"/>
+          <w:lang w:eastAsia="ru-RU"/>
+          <w14:ligatures w14:val="none"/>
+        </w:rPr>
+        <w:t>f(i);</w:t>
+      </w:r>
+    </w:p>
+    <w:p>
+      <w:pPr>
+        <w:shd w:val="clear" w:color="auto" w:fill="FFFFFF"/>
+        <w:tabs>
+          <w:tab w:val="left" w:pos="916"/>
+          <w:tab w:val="left" w:pos="1832"/>
+          <w:tab w:val="left" w:pos="2748"/>
+          <w:tab w:val="left" w:pos="3664"/>
+          <w:tab w:val="left" w:pos="4580"/>
+          <w:tab w:val="left" w:pos="5496"/>
+          <w:tab w:val="left" w:pos="6412"/>
+          <w:tab w:val="left" w:pos="7328"/>
+          <w:tab w:val="left" w:pos="8244"/>
+          <w:tab w:val="left" w:pos="9160"/>
+          <w:tab w:val="left" w:pos="10076"/>
+          <w:tab w:val="left" w:pos="10992"/>
+          <w:tab w:val="left" w:pos="11908"/>
+          <w:tab w:val="left" w:pos="12824"/>
+          <w:tab w:val="left" w:pos="13740"/>
+          <w:tab w:val="left" w:pos="14656"/>
+        </w:tabs>
+        <w:spacing w:after="0" w:line="206" w:lineRule="atLeast"/>
+        <w:rPr>
+          <w:rFonts w:ascii="Courier New" w:eastAsia="Times New Roman" w:hAnsi="Courier New" w:cs="Courier New"/>
+          <w:color w:val="000000"/>
+          <w:kern w:val="0"/>
+          <w:sz w:val="20"/>
+          <w:szCs w:val="20"/>
+          <w:lang w:eastAsia="ru-RU"/>
+          <w14:ligatures w14:val="none"/>
+        </w:rPr>
+      </w:pPr>
+      <w:r>
+        <w:rPr>
+          <w:rFonts w:ascii="Courier New" w:eastAsia="Times New Roman" w:hAnsi="Courier New" w:cs="Courier New"/>
+          <w:color w:val="000000"/>
+          <w:kern w:val="0"/>
+          <w:sz w:val="20"/>
+          <w:szCs w:val="20"/>
+          <w:lang w:eastAsia="ru-RU"/>
+          <w14:ligatures w14:val="none"/>
+        </w:rPr>
+        <w:t>}</w:t>
+      </w:r>
+    </w:p>
+    <w:p>
+      <w:pPr>
+        <w:shd w:val="clear" w:color="auto" w:fill="FFFFFF"/>
+        <w:spacing w:before="100" w:beforeAutospacing="1" w:after="100" w:afterAutospacing="1" w:line="240" w:lineRule="auto"/>
+        <w:rPr>
+          <w:rFonts w:ascii="Verdana" w:eastAsia="Times New Roman" w:hAnsi="Verdana" w:cs="Times New Roman"/>
+          <w:color w:val="000000"/>
+          <w:kern w:val="0"/>
+          <w:sz w:val="17"/>
+          <w:szCs w:val="17"/>
+          <w:lang w:eastAsia="ru-RU"/>
+          <w14:ligatures w14:val="none"/>
+        </w:rPr>
+      </w:pPr>
+      <w:r>
+        <w:rPr>
+          <w:rFonts w:ascii="Verdana" w:eastAsia="Times New Roman" w:hAnsi="Verdana" w:cs="Times New Roman"/>
+          <w:color w:val="000000"/>
+          <w:kern w:val="0"/>
+          <w:sz w:val="17"/>
+          <w:szCs w:val="17"/>
+          <w:lang w:eastAsia="ru-RU"/>
+          <w14:ligatures w14:val="none"/>
+        </w:rPr>
+        <w:t xml:space="preserve">Теперь функция </w:t>
+      </w:r>
+      <w:proofErr w:type="gramStart"/>
+      <w:r>
+        <w:rPr>
+          <w:rFonts w:ascii="Verdana" w:eastAsia="Times New Roman" w:hAnsi="Verdana" w:cs="Times New Roman"/>
+          <w:color w:val="000000"/>
+          <w:kern w:val="0"/>
+          <w:sz w:val="17"/>
+          <w:szCs w:val="17"/>
+          <w:lang w:eastAsia="ru-RU"/>
+          <w14:ligatures w14:val="none"/>
+        </w:rPr>
+        <w:t>C::</w:t>
+      </w:r>
+      <w:proofErr w:type="gramEnd"/>
+      <w:r>
+        <w:rPr>
+          <w:rFonts w:ascii="Verdana" w:eastAsia="Times New Roman" w:hAnsi="Verdana" w:cs="Times New Roman"/>
+          <w:color w:val="000000"/>
+          <w:kern w:val="0"/>
+          <w:sz w:val="17"/>
+          <w:szCs w:val="17"/>
+          <w:lang w:eastAsia="ru-RU"/>
+          <w14:ligatures w14:val="none"/>
+        </w:rPr>
+        <w:t>f() может быть вызвана следующим образом:</w:t>
+      </w:r>
+    </w:p>
+    <w:p>
+      <w:pPr>
+        <w:shd w:val="clear" w:color="auto" w:fill="FFFFFF"/>
+        <w:tabs>
+          <w:tab w:val="left" w:pos="916"/>
+          <w:tab w:val="left" w:pos="1832"/>
+          <w:tab w:val="left" w:pos="2748"/>
+          <w:tab w:val="left" w:pos="3664"/>
+          <w:tab w:val="left" w:pos="4580"/>
+          <w:tab w:val="left" w:pos="5496"/>
+          <w:tab w:val="left" w:pos="6412"/>
+          <w:tab w:val="left" w:pos="7328"/>
+          <w:tab w:val="left" w:pos="8244"/>
+          <w:tab w:val="left" w:pos="9160"/>
+          <w:tab w:val="left" w:pos="10076"/>
+          <w:tab w:val="left" w:pos="10992"/>
+          <w:tab w:val="left" w:pos="11908"/>
+          <w:tab w:val="left" w:pos="12824"/>
+          <w:tab w:val="left" w:pos="13740"/>
+          <w:tab w:val="left" w:pos="14656"/>
+        </w:tabs>
+        <w:spacing w:after="0" w:line="206" w:lineRule="atLeast"/>
+        <w:rPr>
+          <w:rFonts w:ascii="Courier New" w:eastAsia="Times New Roman" w:hAnsi="Courier New" w:cs="Courier New"/>
+          <w:color w:val="000000"/>
+          <w:kern w:val="0"/>
+          <w:sz w:val="20"/>
+          <w:szCs w:val="20"/>
+          <w:lang w:val="en-US" w:eastAsia="ru-RU"/>
+          <w14:ligatures w14:val="none"/>
+        </w:rPr>
+      </w:pPr>
+      <w:r>
+        <w:rPr>
+          <w:rFonts w:ascii="Courier New" w:eastAsia="Times New Roman" w:hAnsi="Courier New" w:cs="Courier New"/>
+          <w:color w:val="888888"/>
+          <w:kern w:val="0"/>
+          <w:sz w:val="20"/>
+          <w:szCs w:val="20"/>
+          <w:lang w:val="en-US" w:eastAsia="ru-RU"/>
+          <w14:ligatures w14:val="none"/>
+        </w:rPr>
+        <w:t xml:space="preserve">// </w:t>
+      </w:r>
+      <w:r>
+        <w:rPr>
+          <w:rFonts w:ascii="Courier New" w:eastAsia="Times New Roman" w:hAnsi="Courier New" w:cs="Courier New"/>
+          <w:color w:val="888888"/>
+          <w:kern w:val="0"/>
+          <w:sz w:val="20"/>
+          <w:szCs w:val="20"/>
+          <w:lang w:eastAsia="ru-RU"/>
+          <w14:ligatures w14:val="none"/>
+        </w:rPr>
+        <w:t>Код</w:t>
+      </w:r>
+      <w:r>
+        <w:rPr>
+          <w:rFonts w:ascii="Courier New" w:eastAsia="Times New Roman" w:hAnsi="Courier New" w:cs="Courier New"/>
+          <w:color w:val="888888"/>
+          <w:kern w:val="0"/>
+          <w:sz w:val="20"/>
+          <w:szCs w:val="20"/>
+          <w:lang w:val="en-US" w:eastAsia="ru-RU"/>
+          <w14:ligatures w14:val="none"/>
+        </w:rPr>
+        <w:t xml:space="preserve"> </w:t>
+      </w:r>
+      <w:r>
+        <w:rPr>
+          <w:rFonts w:ascii="Courier New" w:eastAsia="Times New Roman" w:hAnsi="Courier New" w:cs="Courier New"/>
+          <w:color w:val="888888"/>
+          <w:kern w:val="0"/>
+          <w:sz w:val="20"/>
+          <w:szCs w:val="20"/>
+          <w:lang w:eastAsia="ru-RU"/>
+          <w14:ligatures w14:val="none"/>
+        </w:rPr>
+        <w:t>на</w:t>
+      </w:r>
+      <w:r>
+        <w:rPr>
+          <w:rFonts w:ascii="Courier New" w:eastAsia="Times New Roman" w:hAnsi="Courier New" w:cs="Courier New"/>
+          <w:color w:val="888888"/>
+          <w:kern w:val="0"/>
+          <w:sz w:val="20"/>
+          <w:szCs w:val="20"/>
+          <w:lang w:val="en-US" w:eastAsia="ru-RU"/>
+          <w14:ligatures w14:val="none"/>
+        </w:rPr>
+        <w:t xml:space="preserve"> </w:t>
+      </w:r>
+      <w:r>
+        <w:rPr>
+          <w:rFonts w:ascii="Courier New" w:eastAsia="Times New Roman" w:hAnsi="Courier New" w:cs="Courier New"/>
+          <w:color w:val="888888"/>
+          <w:kern w:val="0"/>
+          <w:sz w:val="20"/>
+          <w:szCs w:val="20"/>
+          <w:lang w:eastAsia="ru-RU"/>
+          <w14:ligatures w14:val="none"/>
+        </w:rPr>
+        <w:t>языке</w:t>
+      </w:r>
+      <w:r>
+        <w:rPr>
+          <w:rFonts w:ascii="Courier New" w:eastAsia="Times New Roman" w:hAnsi="Courier New" w:cs="Courier New"/>
+          <w:color w:val="888888"/>
+          <w:kern w:val="0"/>
+          <w:sz w:val="20"/>
+          <w:szCs w:val="20"/>
+          <w:lang w:val="en-US" w:eastAsia="ru-RU"/>
+          <w14:ligatures w14:val="none"/>
+        </w:rPr>
+        <w:t xml:space="preserve"> C:</w:t>
+      </w:r>
+    </w:p>
+    <w:p>
+      <w:pPr>
+        <w:shd w:val="clear" w:color="auto" w:fill="FFFFFF"/>
+        <w:tabs>
+          <w:tab w:val="left" w:pos="916"/>
+          <w:tab w:val="left" w:pos="1832"/>
+          <w:tab w:val="left" w:pos="2748"/>
+          <w:tab w:val="left" w:pos="3664"/>
+          <w:tab w:val="left" w:pos="4580"/>
+          <w:tab w:val="left" w:pos="5496"/>
+          <w:tab w:val="left" w:pos="6412"/>
+          <w:tab w:val="left" w:pos="7328"/>
+          <w:tab w:val="left" w:pos="8244"/>
+          <w:tab w:val="left" w:pos="9160"/>
+          <w:tab w:val="left" w:pos="10076"/>
+          <w:tab w:val="left" w:pos="10992"/>
+          <w:tab w:val="left" w:pos="11908"/>
+          <w:tab w:val="left" w:pos="12824"/>
+          <w:tab w:val="left" w:pos="13740"/>
+          <w:tab w:val="left" w:pos="14656"/>
+        </w:tabs>
+        <w:spacing w:after="0" w:line="206" w:lineRule="atLeast"/>
+        <w:rPr>
+          <w:rFonts w:ascii="Courier New" w:eastAsia="Times New Roman" w:hAnsi="Courier New" w:cs="Courier New"/>
+          <w:color w:val="000000"/>
+          <w:kern w:val="0"/>
+          <w:sz w:val="20"/>
+          <w:szCs w:val="20"/>
+          <w:lang w:val="en-US" w:eastAsia="ru-RU"/>
+          <w14:ligatures w14:val="none"/>
+        </w:rPr>
+      </w:pPr>
+      <w:r>
+        <w:rPr>
+          <w:rFonts w:ascii="Courier New" w:eastAsia="Times New Roman" w:hAnsi="Courier New" w:cs="Courier New"/>
+          <w:b/>
+          <w:bCs/>
+          <w:color w:val="333399"/>
+          <w:kern w:val="0"/>
+          <w:sz w:val="20"/>
+          <w:szCs w:val="20"/>
+          <w:lang w:val="en-US" w:eastAsia="ru-RU"/>
+          <w14:ligatures w14:val="none"/>
+        </w:rPr>
+        <w:t>double</w:t>
+      </w:r>
+      <w:r>
+        <w:rPr>
+          <w:rFonts w:ascii="Courier New" w:eastAsia="Times New Roman" w:hAnsi="Courier New" w:cs="Courier New"/>
+          <w:color w:val="000000"/>
+          <w:kern w:val="0"/>
+          <w:sz w:val="20"/>
+          <w:szCs w:val="20"/>
+          <w:lang w:val="en-US" w:eastAsia="ru-RU"/>
+          <w14:ligatures w14:val="none"/>
+        </w:rPr>
+        <w:t xml:space="preserve"> </w:t>
+      </w:r>
+      <w:r>
+        <w:rPr>
+          <w:rFonts w:ascii="Courier New" w:eastAsia="Times New Roman" w:hAnsi="Courier New" w:cs="Courier New"/>
+          <w:b/>
+          <w:bCs/>
+          <w:color w:val="0066BB"/>
+          <w:kern w:val="0"/>
+          <w:sz w:val="20"/>
+          <w:szCs w:val="20"/>
+          <w:lang w:val="en-US" w:eastAsia="ru-RU"/>
+          <w14:ligatures w14:val="none"/>
+        </w:rPr>
+        <w:t>call_C_f</w:t>
+      </w:r>
+      <w:r>
+        <w:rPr>
+          <w:rFonts w:ascii="Courier New" w:eastAsia="Times New Roman" w:hAnsi="Courier New" w:cs="Courier New"/>
+          <w:color w:val="000000"/>
+          <w:kern w:val="0"/>
+          <w:sz w:val="20"/>
+          <w:szCs w:val="20"/>
+          <w:lang w:val="en-US" w:eastAsia="ru-RU"/>
+          <w14:ligatures w14:val="none"/>
+        </w:rPr>
+        <w:t>(</w:t>
+      </w:r>
+      <w:r>
+        <w:rPr>
+          <w:rFonts w:ascii="Courier New" w:eastAsia="Times New Roman" w:hAnsi="Courier New" w:cs="Courier New"/>
+          <w:b/>
+          <w:bCs/>
+          <w:color w:val="008800"/>
+          <w:kern w:val="0"/>
+          <w:sz w:val="20"/>
+          <w:szCs w:val="20"/>
+          <w:lang w:val="en-US" w:eastAsia="ru-RU"/>
+          <w14:ligatures w14:val="none"/>
+        </w:rPr>
+        <w:t>struct</w:t>
+      </w:r>
+      <w:r>
+        <w:rPr>
+          <w:rFonts w:ascii="Courier New" w:eastAsia="Times New Roman" w:hAnsi="Courier New" w:cs="Courier New"/>
+          <w:color w:val="000000"/>
+          <w:kern w:val="0"/>
+          <w:sz w:val="20"/>
+          <w:szCs w:val="20"/>
+          <w:lang w:val="en-US" w:eastAsia="ru-RU"/>
+          <w14:ligatures w14:val="none"/>
+        </w:rPr>
+        <w:t xml:space="preserve"> C</w:t>
+      </w:r>
+      <w:r>
+        <w:rPr>
+          <w:rFonts w:ascii="Courier New" w:eastAsia="Times New Roman" w:hAnsi="Courier New" w:cs="Courier New"/>
+          <w:color w:val="333333"/>
+          <w:kern w:val="0"/>
+          <w:sz w:val="20"/>
+          <w:szCs w:val="20"/>
+          <w:lang w:val="en-US" w:eastAsia="ru-RU"/>
+          <w14:ligatures w14:val="none"/>
+        </w:rPr>
+        <w:t>*</w:t>
+      </w:r>
+      <w:r>
+        <w:rPr>
+          <w:rFonts w:ascii="Courier New" w:eastAsia="Times New Roman" w:hAnsi="Courier New" w:cs="Courier New"/>
+          <w:color w:val="000000"/>
+          <w:kern w:val="0"/>
+          <w:sz w:val="20"/>
+          <w:szCs w:val="20"/>
+          <w:lang w:val="en-US" w:eastAsia="ru-RU"/>
+          <w14:ligatures w14:val="none"/>
+        </w:rPr>
+        <w:t xml:space="preserve"> p, </w:t>
+      </w:r>
+      <w:r>
+        <w:rPr>
+          <w:rFonts w:ascii="Courier New" w:eastAsia="Times New Roman" w:hAnsi="Courier New" w:cs="Courier New"/>
+          <w:b/>
+          <w:bCs/>
+          <w:color w:val="333399"/>
+          <w:kern w:val="0"/>
+          <w:sz w:val="20"/>
+          <w:szCs w:val="20"/>
+          <w:lang w:val="en-US" w:eastAsia="ru-RU"/>
+          <w14:ligatures w14:val="none"/>
+        </w:rPr>
+        <w:t>int</w:t>
+      </w:r>
+      <w:r>
+        <w:rPr>
+          <w:rFonts w:ascii="Courier New" w:eastAsia="Times New Roman" w:hAnsi="Courier New" w:cs="Courier New"/>
+          <w:color w:val="000000"/>
+          <w:kern w:val="0"/>
+          <w:sz w:val="20"/>
+          <w:szCs w:val="20"/>
+          <w:lang w:val="en-US" w:eastAsia="ru-RU"/>
+          <w14:ligatures w14:val="none"/>
+        </w:rPr>
+        <w:t xml:space="preserve"> i);</w:t>
+      </w:r>
+    </w:p>
+    <w:p>
+      <w:pPr>
+        <w:shd w:val="clear" w:color="auto" w:fill="FFFFFF"/>
+        <w:tabs>
+          <w:tab w:val="left" w:pos="916"/>
+          <w:tab w:val="left" w:pos="1832"/>
+          <w:tab w:val="left" w:pos="2748"/>
+          <w:tab w:val="left" w:pos="3664"/>
+          <w:tab w:val="left" w:pos="4580"/>
+          <w:tab w:val="left" w:pos="5496"/>
+          <w:tab w:val="left" w:pos="6412"/>
+          <w:tab w:val="left" w:pos="7328"/>
+          <w:tab w:val="left" w:pos="8244"/>
+          <w:tab w:val="left" w:pos="9160"/>
+          <w:tab w:val="left" w:pos="10076"/>
+          <w:tab w:val="left" w:pos="10992"/>
+          <w:tab w:val="left" w:pos="11908"/>
+          <w:tab w:val="left" w:pos="12824"/>
+          <w:tab w:val="left" w:pos="13740"/>
+          <w:tab w:val="left" w:pos="14656"/>
+        </w:tabs>
+        <w:spacing w:after="0" w:line="206" w:lineRule="atLeast"/>
+        <w:rPr>
+          <w:rFonts w:ascii="Courier New" w:eastAsia="Times New Roman" w:hAnsi="Courier New" w:cs="Courier New"/>
+          <w:color w:val="000000"/>
+          <w:kern w:val="0"/>
+          <w:sz w:val="20"/>
+          <w:szCs w:val="20"/>
+          <w:lang w:val="en-US" w:eastAsia="ru-RU"/>
+          <w14:ligatures w14:val="none"/>
+        </w:rPr>
+      </w:pPr>
+      <w:r>
+        <w:rPr>
+          <w:rFonts w:ascii="Courier New" w:eastAsia="Times New Roman" w:hAnsi="Courier New" w:cs="Courier New"/>
+          <w:color w:val="000000"/>
+          <w:kern w:val="0"/>
+          <w:sz w:val="20"/>
+          <w:szCs w:val="20"/>
+          <w:lang w:val="en-US" w:eastAsia="ru-RU"/>
+          <w14:ligatures w14:val="none"/>
+        </w:rPr>
+        <w:t> </w:t>
+      </w:r>
+    </w:p>
+    <w:p>
+      <w:pPr>
+        <w:shd w:val="clear" w:color="auto" w:fill="FFFFFF"/>
+        <w:tabs>
+          <w:tab w:val="left" w:pos="916"/>
+          <w:tab w:val="left" w:pos="1832"/>
+          <w:tab w:val="left" w:pos="2748"/>
+          <w:tab w:val="left" w:pos="3664"/>
+          <w:tab w:val="left" w:pos="4580"/>
+          <w:tab w:val="left" w:pos="5496"/>
+          <w:tab w:val="left" w:pos="6412"/>
+          <w:tab w:val="left" w:pos="7328"/>
+          <w:tab w:val="left" w:pos="8244"/>
+          <w:tab w:val="left" w:pos="9160"/>
+          <w:tab w:val="left" w:pos="10076"/>
+          <w:tab w:val="left" w:pos="10992"/>
+          <w:tab w:val="left" w:pos="11908"/>
+          <w:tab w:val="left" w:pos="12824"/>
+          <w:tab w:val="left" w:pos="13740"/>
+          <w:tab w:val="left" w:pos="14656"/>
+        </w:tabs>
+        <w:spacing w:after="0" w:line="206" w:lineRule="atLeast"/>
+        <w:rPr>
+          <w:rFonts w:ascii="Courier New" w:eastAsia="Times New Roman" w:hAnsi="Courier New" w:cs="Courier New"/>
+          <w:color w:val="000000"/>
+          <w:kern w:val="0"/>
+          <w:sz w:val="20"/>
+          <w:szCs w:val="20"/>
+          <w:lang w:val="en-US" w:eastAsia="ru-RU"/>
+          <w14:ligatures w14:val="none"/>
+        </w:rPr>
+      </w:pPr>
+      <w:r>
+        <w:rPr>
+          <w:rFonts w:ascii="Courier New" w:eastAsia="Times New Roman" w:hAnsi="Courier New" w:cs="Courier New"/>
+          <w:b/>
+          <w:bCs/>
+          <w:color w:val="333399"/>
+          <w:kern w:val="0"/>
+          <w:sz w:val="20"/>
+          <w:szCs w:val="20"/>
+          <w:lang w:val="en-US" w:eastAsia="ru-RU"/>
+          <w14:ligatures w14:val="none"/>
+        </w:rPr>
+        <w:t>void</w:t>
+      </w:r>
+      <w:r>
+        <w:rPr>
+          <w:rFonts w:ascii="Courier New" w:eastAsia="Times New Roman" w:hAnsi="Courier New" w:cs="Courier New"/>
+          <w:color w:val="000000"/>
+          <w:kern w:val="0"/>
+          <w:sz w:val="20"/>
+          <w:szCs w:val="20"/>
+          <w:lang w:val="en-US" w:eastAsia="ru-RU"/>
+          <w14:ligatures w14:val="none"/>
+        </w:rPr>
+        <w:t xml:space="preserve"> </w:t>
+      </w:r>
+      <w:r>
+        <w:rPr>
+          <w:rFonts w:ascii="Courier New" w:eastAsia="Times New Roman" w:hAnsi="Courier New" w:cs="Courier New"/>
+          <w:b/>
+          <w:bCs/>
+          <w:color w:val="0066BB"/>
+          <w:kern w:val="0"/>
+          <w:sz w:val="20"/>
+          <w:szCs w:val="20"/>
+          <w:lang w:val="en-US" w:eastAsia="ru-RU"/>
+          <w14:ligatures w14:val="none"/>
+        </w:rPr>
+        <w:t>ccc</w:t>
+      </w:r>
+      <w:r>
+        <w:rPr>
+          <w:rFonts w:ascii="Courier New" w:eastAsia="Times New Roman" w:hAnsi="Courier New" w:cs="Courier New"/>
+          <w:color w:val="000000"/>
+          <w:kern w:val="0"/>
+          <w:sz w:val="20"/>
+          <w:szCs w:val="20"/>
+          <w:lang w:val="en-US" w:eastAsia="ru-RU"/>
+          <w14:ligatures w14:val="none"/>
+        </w:rPr>
+        <w:t>(</w:t>
+      </w:r>
+      <w:r>
+        <w:rPr>
+          <w:rFonts w:ascii="Courier New" w:eastAsia="Times New Roman" w:hAnsi="Courier New" w:cs="Courier New"/>
+          <w:b/>
+          <w:bCs/>
+          <w:color w:val="008800"/>
+          <w:kern w:val="0"/>
+          <w:sz w:val="20"/>
+          <w:szCs w:val="20"/>
+          <w:lang w:val="en-US" w:eastAsia="ru-RU"/>
+          <w14:ligatures w14:val="none"/>
+        </w:rPr>
+        <w:t>struct</w:t>
+      </w:r>
+      <w:r>
+        <w:rPr>
+          <w:rFonts w:ascii="Courier New" w:eastAsia="Times New Roman" w:hAnsi="Courier New" w:cs="Courier New"/>
+          <w:color w:val="000000"/>
+          <w:kern w:val="0"/>
+          <w:sz w:val="20"/>
+          <w:szCs w:val="20"/>
+          <w:lang w:val="en-US" w:eastAsia="ru-RU"/>
+          <w14:ligatures w14:val="none"/>
+        </w:rPr>
+        <w:t xml:space="preserve"> C</w:t>
+      </w:r>
+      <w:r>
+        <w:rPr>
+          <w:rFonts w:ascii="Courier New" w:eastAsia="Times New Roman" w:hAnsi="Courier New" w:cs="Courier New"/>
+          <w:color w:val="333333"/>
+          <w:kern w:val="0"/>
+          <w:sz w:val="20"/>
+          <w:szCs w:val="20"/>
+          <w:lang w:val="en-US" w:eastAsia="ru-RU"/>
+          <w14:ligatures w14:val="none"/>
+        </w:rPr>
+        <w:t>*</w:t>
+      </w:r>
+      <w:r>
+        <w:rPr>
+          <w:rFonts w:ascii="Courier New" w:eastAsia="Times New Roman" w:hAnsi="Courier New" w:cs="Courier New"/>
+          <w:color w:val="000000"/>
+          <w:kern w:val="0"/>
+          <w:sz w:val="20"/>
+          <w:szCs w:val="20"/>
+          <w:lang w:val="en-US" w:eastAsia="ru-RU"/>
+          <w14:ligatures w14:val="none"/>
+        </w:rPr>
+        <w:t xml:space="preserve"> p, </w:t>
+      </w:r>
+      <w:r>
+        <w:rPr>
+          <w:rFonts w:ascii="Courier New" w:eastAsia="Times New Roman" w:hAnsi="Courier New" w:cs="Courier New"/>
+          <w:b/>
+          <w:bCs/>
+          <w:color w:val="333399"/>
+          <w:kern w:val="0"/>
+          <w:sz w:val="20"/>
+          <w:szCs w:val="20"/>
+          <w:lang w:val="en-US" w:eastAsia="ru-RU"/>
+          <w14:ligatures w14:val="none"/>
+        </w:rPr>
+        <w:t>int</w:t>
+      </w:r>
+      <w:r>
+        <w:rPr>
+          <w:rFonts w:ascii="Courier New" w:eastAsia="Times New Roman" w:hAnsi="Courier New" w:cs="Courier New"/>
+          <w:color w:val="000000"/>
+          <w:kern w:val="0"/>
+          <w:sz w:val="20"/>
+          <w:szCs w:val="20"/>
+          <w:lang w:val="en-US" w:eastAsia="ru-RU"/>
+          <w14:ligatures w14:val="none"/>
+        </w:rPr>
+        <w:t xml:space="preserve"> i)</w:t>
+      </w:r>
+    </w:p>
+    <w:p>
+      <w:pPr>
+        <w:shd w:val="clear" w:color="auto" w:fill="FFFFFF"/>
+        <w:tabs>
+          <w:tab w:val="left" w:pos="916"/>
+          <w:tab w:val="left" w:pos="1832"/>
+          <w:tab w:val="left" w:pos="2748"/>
+          <w:tab w:val="left" w:pos="3664"/>
+          <w:tab w:val="left" w:pos="4580"/>
+          <w:tab w:val="left" w:pos="5496"/>
+          <w:tab w:val="left" w:pos="6412"/>
+          <w:tab w:val="left" w:pos="7328"/>
+          <w:tab w:val="left" w:pos="8244"/>
+          <w:tab w:val="left" w:pos="9160"/>
+          <w:tab w:val="left" w:pos="10076"/>
+          <w:tab w:val="left" w:pos="10992"/>
+          <w:tab w:val="left" w:pos="11908"/>
+          <w:tab w:val="left" w:pos="12824"/>
+          <w:tab w:val="left" w:pos="13740"/>
+          <w:tab w:val="left" w:pos="14656"/>
+        </w:tabs>
+        <w:spacing w:after="0" w:line="206" w:lineRule="atLeast"/>
+        <w:rPr>
+          <w:rFonts w:ascii="Courier New" w:eastAsia="Times New Roman" w:hAnsi="Courier New" w:cs="Courier New"/>
+          <w:color w:val="000000"/>
+          <w:kern w:val="0"/>
+          <w:sz w:val="20"/>
+          <w:szCs w:val="20"/>
+          <w:lang w:val="en-US" w:eastAsia="ru-RU"/>
+          <w14:ligatures w14:val="none"/>
+        </w:rPr>
+      </w:pPr>
+      <w:r>
+        <w:rPr>
+          <w:rFonts w:ascii="Courier New" w:eastAsia="Times New Roman" w:hAnsi="Courier New" w:cs="Courier New"/>
+          <w:color w:val="000000"/>
+          <w:kern w:val="0"/>
+          <w:sz w:val="20"/>
+          <w:szCs w:val="20"/>
+          <w:lang w:val="en-US" w:eastAsia="ru-RU"/>
+          <w14:ligatures w14:val="none"/>
+        </w:rPr>
+        <w:t>{</w:t>
+      </w:r>
+    </w:p>
+    <w:p>
+      <w:pPr>
+        <w:shd w:val="clear" w:color="auto" w:fill="FFFFFF"/>
+        <w:tabs>
+          <w:tab w:val="left" w:pos="916"/>
+          <w:tab w:val="left" w:pos="1832"/>
+          <w:tab w:val="left" w:pos="2748"/>
+          <w:tab w:val="left" w:pos="3664"/>
+          <w:tab w:val="left" w:pos="4580"/>
+          <w:tab w:val="left" w:pos="5496"/>
+          <w:tab w:val="left" w:pos="6412"/>
+          <w:tab w:val="left" w:pos="7328"/>
+          <w:tab w:val="left" w:pos="8244"/>
+          <w:tab w:val="left" w:pos="9160"/>
+          <w:tab w:val="left" w:pos="10076"/>
+          <w:tab w:val="left" w:pos="10992"/>
+          <w:tab w:val="left" w:pos="11908"/>
+          <w:tab w:val="left" w:pos="12824"/>
+          <w:tab w:val="left" w:pos="13740"/>
+          <w:tab w:val="left" w:pos="14656"/>
+        </w:tabs>
+        <w:spacing w:after="0" w:line="206" w:lineRule="atLeast"/>
+        <w:rPr>
+          <w:rFonts w:ascii="Courier New" w:eastAsia="Times New Roman" w:hAnsi="Courier New" w:cs="Courier New"/>
+          <w:color w:val="000000"/>
+          <w:kern w:val="0"/>
+          <w:sz w:val="20"/>
+          <w:szCs w:val="20"/>
+          <w:lang w:val="en-US" w:eastAsia="ru-RU"/>
+          <w14:ligatures w14:val="none"/>
+        </w:rPr>
+      </w:pPr>
+      <w:r>
+        <w:rPr>
+          <w:rFonts w:ascii="Courier New" w:eastAsia="Times New Roman" w:hAnsi="Courier New" w:cs="Courier New"/>
+          <w:color w:val="000000"/>
+          <w:kern w:val="0"/>
+          <w:sz w:val="20"/>
+          <w:szCs w:val="20"/>
+          <w:lang w:val="en-US" w:eastAsia="ru-RU"/>
+          <w14:ligatures w14:val="none"/>
+        </w:rPr>
+        <w:t xml:space="preserve">   </w:t>
+      </w:r>
+      <w:r>
+        <w:rPr>
+          <w:rFonts w:ascii="Courier New" w:eastAsia="Times New Roman" w:hAnsi="Courier New" w:cs="Courier New"/>
+          <w:b/>
+          <w:bCs/>
+          <w:color w:val="333399"/>
+          <w:kern w:val="0"/>
+          <w:sz w:val="20"/>
+          <w:szCs w:val="20"/>
+          <w:lang w:val="en-US" w:eastAsia="ru-RU"/>
+          <w14:ligatures w14:val="none"/>
+        </w:rPr>
+        <w:t>double</w:t>
+      </w:r>
+      <w:r>
+        <w:rPr>
+          <w:rFonts w:ascii="Courier New" w:eastAsia="Times New Roman" w:hAnsi="Courier New" w:cs="Courier New"/>
+          <w:color w:val="000000"/>
+          <w:kern w:val="0"/>
+          <w:sz w:val="20"/>
+          <w:szCs w:val="20"/>
+          <w:lang w:val="en-US" w:eastAsia="ru-RU"/>
+          <w14:ligatures w14:val="none"/>
+        </w:rPr>
+        <w:t xml:space="preserve"> d </w:t>
+      </w:r>
+      <w:r>
+        <w:rPr>
+          <w:rFonts w:ascii="Courier New" w:eastAsia="Times New Roman" w:hAnsi="Courier New" w:cs="Courier New"/>
+          <w:color w:val="333333"/>
+          <w:kern w:val="0"/>
+          <w:sz w:val="20"/>
+          <w:szCs w:val="20"/>
+          <w:lang w:val="en-US" w:eastAsia="ru-RU"/>
+          <w14:ligatures w14:val="none"/>
+        </w:rPr>
+        <w:t>=</w:t>
+      </w:r>
+      <w:r>
+        <w:rPr>
+          <w:rFonts w:ascii="Courier New" w:eastAsia="Times New Roman" w:hAnsi="Courier New" w:cs="Courier New"/>
+          <w:color w:val="000000"/>
+          <w:kern w:val="0"/>
+          <w:sz w:val="20"/>
+          <w:szCs w:val="20"/>
+          <w:lang w:val="en-US" w:eastAsia="ru-RU"/>
+          <w14:ligatures w14:val="none"/>
+        </w:rPr>
+        <w:t xml:space="preserve"> call_C_f(p,i);</w:t>
+      </w:r>
+    </w:p>
+    <w:p>
+      <w:pPr>
+        <w:shd w:val="clear" w:color="auto" w:fill="FFFFFF"/>
+        <w:tabs>
+          <w:tab w:val="left" w:pos="916"/>
+          <w:tab w:val="left" w:pos="1832"/>
+          <w:tab w:val="left" w:pos="2748"/>
+          <w:tab w:val="left" w:pos="3664"/>
+          <w:tab w:val="left" w:pos="4580"/>
+          <w:tab w:val="left" w:pos="5496"/>
+          <w:tab w:val="left" w:pos="6412"/>
+          <w:tab w:val="left" w:pos="7328"/>
+          <w:tab w:val="left" w:pos="8244"/>
+          <w:tab w:val="left" w:pos="9160"/>
+          <w:tab w:val="left" w:pos="10076"/>
+          <w:tab w:val="left" w:pos="10992"/>
+          <w:tab w:val="left" w:pos="11908"/>
+          <w:tab w:val="left" w:pos="12824"/>
+          <w:tab w:val="left" w:pos="13740"/>
+          <w:tab w:val="left" w:pos="14656"/>
+        </w:tabs>
+        <w:spacing w:after="0" w:line="206" w:lineRule="atLeast"/>
+        <w:rPr>
+          <w:rFonts w:ascii="Courier New" w:eastAsia="Times New Roman" w:hAnsi="Courier New" w:cs="Courier New"/>
+          <w:color w:val="000000"/>
+          <w:kern w:val="0"/>
+          <w:sz w:val="20"/>
+          <w:szCs w:val="20"/>
+          <w:lang w:eastAsia="ru-RU"/>
+          <w14:ligatures w14:val="none"/>
+        </w:rPr>
+      </w:pPr>
+      <w:r>
+        <w:rPr>
+          <w:rFonts w:ascii="Courier New" w:eastAsia="Times New Roman" w:hAnsi="Courier New" w:cs="Courier New"/>
+          <w:color w:val="000000"/>
+          <w:kern w:val="0"/>
+          <w:sz w:val="20"/>
+          <w:szCs w:val="20"/>
+          <w:lang w:val="en-US" w:eastAsia="ru-RU"/>
+          <w14:ligatures w14:val="none"/>
+        </w:rPr>
+        <w:t xml:space="preserve">   </w:t>
+      </w:r>
+      <w:r>
+        <w:rPr>
+          <w:rFonts w:ascii="Courier New" w:eastAsia="Times New Roman" w:hAnsi="Courier New" w:cs="Courier New"/>
+          <w:color w:val="888888"/>
+          <w:kern w:val="0"/>
+          <w:sz w:val="20"/>
+          <w:szCs w:val="20"/>
+          <w:lang w:eastAsia="ru-RU"/>
+          <w14:ligatures w14:val="none"/>
+        </w:rPr>
+        <w:t>// ...</w:t>
+      </w:r>
+    </w:p>
+    <w:p>
+      <w:pPr>
+        <w:shd w:val="clear" w:color="auto" w:fill="FFFFFF"/>
+        <w:tabs>
+          <w:tab w:val="left" w:pos="916"/>
+          <w:tab w:val="left" w:pos="1832"/>
+          <w:tab w:val="left" w:pos="2748"/>
+          <w:tab w:val="left" w:pos="3664"/>
+          <w:tab w:val="left" w:pos="4580"/>
+          <w:tab w:val="left" w:pos="5496"/>
+          <w:tab w:val="left" w:pos="6412"/>
+          <w:tab w:val="left" w:pos="7328"/>
+          <w:tab w:val="left" w:pos="8244"/>
+          <w:tab w:val="left" w:pos="9160"/>
+          <w:tab w:val="left" w:pos="10076"/>
+          <w:tab w:val="left" w:pos="10992"/>
+          <w:tab w:val="left" w:pos="11908"/>
+          <w:tab w:val="left" w:pos="12824"/>
+          <w:tab w:val="left" w:pos="13740"/>
+          <w:tab w:val="left" w:pos="14656"/>
+        </w:tabs>
+        <w:spacing w:after="0" w:line="206" w:lineRule="atLeast"/>
+        <w:rPr>
+          <w:rFonts w:ascii="Courier New" w:eastAsia="Times New Roman" w:hAnsi="Courier New" w:cs="Courier New"/>
+          <w:color w:val="000000"/>
+          <w:kern w:val="0"/>
+          <w:sz w:val="20"/>
+          <w:szCs w:val="20"/>
+          <w:lang w:eastAsia="ru-RU"/>
+          <w14:ligatures w14:val="none"/>
+        </w:rPr>
+      </w:pPr>
+      <w:r>
+        <w:rPr>
+          <w:rFonts w:ascii="Courier New" w:eastAsia="Times New Roman" w:hAnsi="Courier New" w:cs="Courier New"/>
+          <w:color w:val="000000"/>
+          <w:kern w:val="0"/>
+          <w:sz w:val="20"/>
+          <w:szCs w:val="20"/>
+          <w:lang w:eastAsia="ru-RU"/>
+          <w14:ligatures w14:val="none"/>
+        </w:rPr>
+        <w:t>}</w:t>
+      </w:r>
+    </w:p>
+    <w:p>
+      <w:pPr>
+        <w:pStyle w:val="a3"/>
+        <w:ind w:left="0"/>
+      </w:pPr>
     </w:p>
     <w:sectPr>
       <w:pgSz w:w="11906" w:h="16838"/>
@@ -4755,6 +6666,79 @@
       <w:u w:val="single"/>
     </w:rPr>
   </w:style>
+  <w:style w:type="paragraph" w:styleId="a8">
+    <w:name w:val="Normal (Web)"/>
+    <w:basedOn w:val="a"/>
+    <w:uiPriority w:val="99"/>
+    <w:semiHidden/>
+    <w:unhideWhenUsed/>
+    <w:rsid w:val="004E4088"/>
+    <w:pPr>
+      <w:spacing w:before="100" w:beforeAutospacing="1" w:after="100" w:afterAutospacing="1" w:line="240" w:lineRule="auto"/>
+    </w:pPr>
+    <w:rPr>
+      <w:rFonts w:ascii="Times New Roman" w:eastAsia="Times New Roman" w:hAnsi="Times New Roman" w:cs="Times New Roman"/>
+      <w:kern w:val="0"/>
+      <w:sz w:val="24"/>
+      <w:szCs w:val="24"/>
+      <w:lang w:eastAsia="ru-RU"/>
+      <w14:ligatures w14:val="none"/>
+    </w:rPr>
+  </w:style>
+  <w:style w:type="paragraph" w:styleId="HTML">
+    <w:name w:val="HTML Preformatted"/>
+    <w:basedOn w:val="a"/>
+    <w:link w:val="HTML0"/>
+    <w:uiPriority w:val="99"/>
+    <w:semiHidden/>
+    <w:unhideWhenUsed/>
+    <w:rsid w:val="004E4088"/>
+    <w:pPr>
+      <w:tabs>
+        <w:tab w:val="left" w:pos="916"/>
+        <w:tab w:val="left" w:pos="1832"/>
+        <w:tab w:val="left" w:pos="2748"/>
+        <w:tab w:val="left" w:pos="3664"/>
+        <w:tab w:val="left" w:pos="4580"/>
+        <w:tab w:val="left" w:pos="5496"/>
+        <w:tab w:val="left" w:pos="6412"/>
+        <w:tab w:val="left" w:pos="7328"/>
+        <w:tab w:val="left" w:pos="8244"/>
+        <w:tab w:val="left" w:pos="9160"/>
+        <w:tab w:val="left" w:pos="10076"/>
+        <w:tab w:val="left" w:pos="10992"/>
+        <w:tab w:val="left" w:pos="11908"/>
+        <w:tab w:val="left" w:pos="12824"/>
+        <w:tab w:val="left" w:pos="13740"/>
+        <w:tab w:val="left" w:pos="14656"/>
+      </w:tabs>
+      <w:spacing w:after="0" w:line="240" w:lineRule="auto"/>
+    </w:pPr>
+    <w:rPr>
+      <w:rFonts w:ascii="Courier New" w:eastAsia="Times New Roman" w:hAnsi="Courier New" w:cs="Courier New"/>
+      <w:kern w:val="0"/>
+      <w:sz w:val="20"/>
+      <w:szCs w:val="20"/>
+      <w:lang w:eastAsia="ru-RU"/>
+      <w14:ligatures w14:val="none"/>
+    </w:rPr>
+  </w:style>
+  <w:style w:type="character" w:customStyle="1" w:styleId="HTML0">
+    <w:name w:val="Стандартный HTML Знак"/>
+    <w:basedOn w:val="a0"/>
+    <w:link w:val="HTML"/>
+    <w:uiPriority w:val="99"/>
+    <w:semiHidden/>
+    <w:rsid w:val="004E4088"/>
+    <w:rPr>
+      <w:rFonts w:ascii="Courier New" w:eastAsia="Times New Roman" w:hAnsi="Courier New" w:cs="Courier New"/>
+      <w:kern w:val="0"/>
+      <w:sz w:val="20"/>
+      <w:szCs w:val="20"/>
+      <w:lang w:eastAsia="ru-RU"/>
+      <w14:ligatures w14:val="none"/>
+    </w:rPr>
+  </w:style>
 </w:styles>
 </file>
 

</xml_diff>